<commit_message>
- new letter to editor
</commit_message>
<xml_diff>
--- a/Submitted to JABES/LetterToEditor.docx
+++ b/Submitted to JABES/LetterToEditor.docx
@@ -1,6 +1,6 @@
 
 <file path=word/document.xml><?xml version="1.0" encoding="utf-8"?>
-<w:document xmlns:wpc="http://schemas.microsoft.com/office/word/2010/wordprocessingCanvas" xmlns:mo="http://schemas.microsoft.com/office/mac/office/2008/main" xmlns:mc="http://schemas.openxmlformats.org/markup-compatibility/2006" xmlns:mv="urn:schemas-microsoft-com:mac:vml" xmlns:o="urn:schemas-microsoft-com:office:office" xmlns:r="http://schemas.openxmlformats.org/officeDocument/2006/relationships" xmlns:m="http://schemas.openxmlformats.org/officeDocument/2006/math" xmlns:v="urn:schemas-microsoft-com:vml" xmlns:wp14="http://schemas.microsoft.com/office/word/2010/wordprocessingDrawing" xmlns:wp="http://schemas.openxmlformats.org/drawingml/2006/wordprocessingDrawing" xmlns:w10="urn:schemas-microsoft-com:office:word" xmlns:w="http://schemas.openxmlformats.org/wordprocessingml/2006/main" xmlns:w14="http://schemas.microsoft.com/office/word/2010/wordml" xmlns:wpg="http://schemas.microsoft.com/office/word/2010/wordprocessingGroup" xmlns:wpi="http://schemas.microsoft.com/office/word/2010/wordprocessingInk" xmlns:wne="http://schemas.microsoft.com/office/word/2006/wordml" xmlns:wps="http://schemas.microsoft.com/office/word/2010/wordprocessingShape" mc:Ignorable="w14 wp14">
+<w:document xmlns:wpc="http://schemas.microsoft.com/office/word/2010/wordprocessingCanvas" xmlns:cx="http://schemas.microsoft.com/office/drawing/2014/chartex" xmlns:cx1="http://schemas.microsoft.com/office/drawing/2015/9/8/chartex" xmlns:cx2="http://schemas.microsoft.com/office/drawing/2015/10/21/chartex" xmlns:cx3="http://schemas.microsoft.com/office/drawing/2016/5/9/chartex" xmlns:cx4="http://schemas.microsoft.com/office/drawing/2016/5/10/chartex" xmlns:cx5="http://schemas.microsoft.com/office/drawing/2016/5/11/chartex" xmlns:cx6="http://schemas.microsoft.com/office/drawing/2016/5/12/chartex" xmlns:cx7="http://schemas.microsoft.com/office/drawing/2016/5/13/chartex" xmlns:cx8="http://schemas.microsoft.com/office/drawing/2016/5/14/chartex" xmlns:mc="http://schemas.openxmlformats.org/markup-compatibility/2006" xmlns:aink="http://schemas.microsoft.com/office/drawing/2016/ink" xmlns:am3d="http://schemas.microsoft.com/office/drawing/2017/model3d" xmlns:o="urn:schemas-microsoft-com:office:office" xmlns:r="http://schemas.openxmlformats.org/officeDocument/2006/relationships" xmlns:m="http://schemas.openxmlformats.org/officeDocument/2006/math" xmlns:v="urn:schemas-microsoft-com:vml" xmlns:wp14="http://schemas.microsoft.com/office/word/2010/wordprocessingDrawing" xmlns:wp="http://schemas.openxmlformats.org/drawingml/2006/wordprocessingDrawing" xmlns:w10="urn:schemas-microsoft-com:office:word" xmlns:w="http://schemas.openxmlformats.org/wordprocessingml/2006/main" xmlns:w14="http://schemas.microsoft.com/office/word/2010/wordml" xmlns:w15="http://schemas.microsoft.com/office/word/2012/wordml" xmlns:w16cid="http://schemas.microsoft.com/office/word/2016/wordml/cid" xmlns:w16se="http://schemas.microsoft.com/office/word/2015/wordml/symex" xmlns:wpg="http://schemas.microsoft.com/office/word/2010/wordprocessingGroup" xmlns:wpi="http://schemas.microsoft.com/office/word/2010/wordprocessingInk" xmlns:wne="http://schemas.microsoft.com/office/word/2006/wordml" xmlns:wps="http://schemas.microsoft.com/office/word/2010/wordprocessingShape" mc:Ignorable="w14 w15 w16se w16cid wp14">
   <w:body>
     <w:p>
       <w:pPr>
@@ -49,7 +49,7 @@
                     <pic:cNvPicPr/>
                   </pic:nvPicPr>
                   <pic:blipFill>
-                    <a:blip r:embed="rId5">
+                    <a:blip r:embed="rId4">
                       <a:extLst>
                         <a:ext uri="{28A0092B-C50C-407E-A947-70E740481C1C}">
                           <a14:useLocalDpi xmlns:a14="http://schemas.microsoft.com/office/drawing/2010/main" val="0"/>
@@ -281,7 +281,7 @@
         </w:rPr>
         <w:t xml:space="preserve">Email  </w:t>
       </w:r>
-      <w:hyperlink r:id="rId6" w:history="1">
+      <w:hyperlink r:id="rId5" w:history="1">
         <w:r>
           <w:rPr>
             <w:rStyle w:val="Hyperlink"/>
@@ -308,7 +308,7 @@
         </w:rPr>
         <w:t xml:space="preserve"> </w:t>
       </w:r>
-      <w:hyperlink r:id="rId7" w:history="1">
+      <w:hyperlink r:id="rId6" w:history="1">
         <w:r>
           <w:rPr>
             <w:rStyle w:val="Hyperlink"/>
@@ -394,13 +394,7 @@
         <w:rPr>
           <w:rFonts w:asciiTheme="minorHAnsi" w:hAnsiTheme="minorHAnsi" w:cs="Times New Roman"/>
         </w:rPr>
-        <w:t>November 14</w:t>
-      </w:r>
-      <w:r>
-        <w:rPr>
-          <w:rFonts w:asciiTheme="minorHAnsi" w:hAnsiTheme="minorHAnsi" w:cs="Times New Roman"/>
-        </w:rPr>
-        <w:t>, 2016</w:t>
+        <w:t>May 6, 2019</w:t>
       </w:r>
     </w:p>
     <w:p>
@@ -446,168 +440,254 @@
         <w:rPr>
           <w:rFonts w:asciiTheme="minorHAnsi" w:hAnsiTheme="minorHAnsi" w:cs="Times New Roman"/>
         </w:rPr>
-        <w:t>We are submitting the manuscript entitled “The effect of recycled individuals in the Jolly-Seber tag loss model” to the Biometrics in Practice section.  Recycled individual</w:t>
+        <w:t>We are submitting the manuscript entitled “The effect of recycled individuals in the Jolly</w:t>
+      </w:r>
+      <w:r>
+        <w:rPr>
+          <w:rFonts w:asciiTheme="minorHAnsi" w:hAnsiTheme="minorHAnsi" w:cs="Times New Roman"/>
+        </w:rPr>
+        <w:t>-</w:t>
+      </w:r>
+      <w:proofErr w:type="spellStart"/>
+      <w:r>
+        <w:rPr>
+          <w:rFonts w:asciiTheme="minorHAnsi" w:hAnsiTheme="minorHAnsi" w:cs="Times New Roman"/>
+        </w:rPr>
+        <w:t>Seber</w:t>
+      </w:r>
+      <w:proofErr w:type="spellEnd"/>
+      <w:r>
+        <w:rPr>
+          <w:rFonts w:asciiTheme="minorHAnsi" w:hAnsiTheme="minorHAnsi" w:cs="Times New Roman"/>
+        </w:rPr>
+        <w:t xml:space="preserve"> tag loss model</w:t>
+      </w:r>
+      <w:r>
+        <w:rPr>
+          <w:rFonts w:asciiTheme="minorHAnsi" w:hAnsiTheme="minorHAnsi" w:cs="Times New Roman"/>
+        </w:rPr>
+        <w:t>” as an expository paper</w:t>
+      </w:r>
+      <w:r>
+        <w:rPr>
+          <w:rFonts w:asciiTheme="minorHAnsi" w:hAnsiTheme="minorHAnsi" w:cs="Times New Roman"/>
+        </w:rPr>
+        <w:t>.  Recycled individual</w:t>
       </w:r>
       <w:r>
         <w:rPr>
           <w:rFonts w:asciiTheme="minorHAnsi" w:hAnsiTheme="minorHAnsi" w:cs="Times New Roman"/>
         </w:rPr>
         <w:t>s</w:t>
+      </w:r>
+      <w:r>
+        <w:rPr>
+          <w:rFonts w:asciiTheme="minorHAnsi" w:hAnsiTheme="minorHAnsi" w:cs="Times New Roman"/>
+        </w:rPr>
+        <w:t xml:space="preserve"> occur in capture-recapture experiments when individuals lose all tags/marks and when </w:t>
+      </w:r>
+      <w:r>
+        <w:rPr>
+          <w:rFonts w:asciiTheme="minorHAnsi" w:hAnsiTheme="minorHAnsi" w:cs="Times New Roman"/>
+        </w:rPr>
+        <w:t>re</w:t>
+      </w:r>
+      <w:r>
+        <w:rPr>
+          <w:rFonts w:asciiTheme="minorHAnsi" w:hAnsiTheme="minorHAnsi" w:cs="Times New Roman"/>
+        </w:rPr>
+        <w:t>captured</w:t>
+      </w:r>
+      <w:r>
+        <w:rPr>
+          <w:rFonts w:asciiTheme="minorHAnsi" w:hAnsiTheme="minorHAnsi" w:cs="Times New Roman"/>
+        </w:rPr>
+        <w:t>,</w:t>
+      </w:r>
+      <w:r>
+        <w:rPr>
+          <w:rFonts w:asciiTheme="minorHAnsi" w:hAnsiTheme="minorHAnsi" w:cs="Times New Roman"/>
+        </w:rPr>
+        <w:t xml:space="preserve"> are </w:t>
+      </w:r>
+      <w:r>
+        <w:rPr>
+          <w:rFonts w:asciiTheme="minorHAnsi" w:hAnsiTheme="minorHAnsi" w:cs="Times New Roman"/>
+        </w:rPr>
+        <w:t>wrongly considered</w:t>
+      </w:r>
+      <w:r>
+        <w:rPr>
+          <w:rFonts w:asciiTheme="minorHAnsi" w:hAnsiTheme="minorHAnsi" w:cs="Times New Roman"/>
+        </w:rPr>
+        <w:t xml:space="preserve"> new individuals.  Thus</w:t>
+      </w:r>
+      <w:r>
+        <w:rPr>
+          <w:rFonts w:asciiTheme="minorHAnsi" w:hAnsiTheme="minorHAnsi" w:cs="Times New Roman"/>
+        </w:rPr>
+        <w:t>,</w:t>
+      </w:r>
+      <w:r>
+        <w:rPr>
+          <w:rFonts w:asciiTheme="minorHAnsi" w:hAnsiTheme="minorHAnsi" w:cs="Times New Roman"/>
+        </w:rPr>
+        <w:t xml:space="preserve"> we aimed to study the effect of capturing these recycled individuals on parameter estimates and in particular abundance estimates.  </w:t>
+      </w:r>
+    </w:p>
+    <w:p>
+      <w:pPr>
+        <w:rPr>
+          <w:rFonts w:asciiTheme="minorHAnsi" w:hAnsiTheme="minorHAnsi" w:cs="Times New Roman"/>
+        </w:rPr>
+      </w:pPr>
+    </w:p>
+    <w:p>
+      <w:pPr>
+        <w:rPr>
+          <w:rFonts w:asciiTheme="minorHAnsi" w:hAnsiTheme="minorHAnsi" w:cs="Times New Roman"/>
+        </w:rPr>
+      </w:pPr>
+      <w:r>
+        <w:rPr>
+          <w:rFonts w:asciiTheme="minorHAnsi" w:hAnsiTheme="minorHAnsi" w:cs="Times New Roman"/>
+        </w:rPr>
+        <w:t xml:space="preserve">This is a </w:t>
+      </w:r>
+      <w:r>
+        <w:rPr>
+          <w:rFonts w:asciiTheme="minorHAnsi" w:hAnsiTheme="minorHAnsi" w:cs="Times New Roman"/>
+        </w:rPr>
+        <w:t>simulation-based</w:t>
+      </w:r>
+      <w:r>
+        <w:rPr>
+          <w:rFonts w:asciiTheme="minorHAnsi" w:hAnsiTheme="minorHAnsi" w:cs="Times New Roman"/>
+        </w:rPr>
+        <w:t xml:space="preserve"> study </w:t>
+      </w:r>
+      <w:r>
+        <w:rPr>
+          <w:rFonts w:asciiTheme="minorHAnsi" w:hAnsiTheme="minorHAnsi" w:cs="Times New Roman"/>
+        </w:rPr>
+        <w:t>offering clearer guidance and understanding to designers of mark-recapture studies.  We illustrate the use of these models under various parameter assumptions</w:t>
+      </w:r>
+      <w:r>
+        <w:rPr>
+          <w:rFonts w:asciiTheme="minorHAnsi" w:hAnsiTheme="minorHAnsi" w:cs="Times New Roman"/>
+        </w:rPr>
+        <w:t xml:space="preserve"> and various lengths of studies to determine how much of an impact this issue can have on estimates</w:t>
+      </w:r>
+      <w:r>
+        <w:rPr>
+          <w:rFonts w:asciiTheme="minorHAnsi" w:hAnsiTheme="minorHAnsi" w:cs="Times New Roman"/>
+        </w:rPr>
+        <w:t xml:space="preserve">.  We </w:t>
+      </w:r>
+      <w:r>
+        <w:rPr>
+          <w:rFonts w:asciiTheme="minorHAnsi" w:hAnsiTheme="minorHAnsi" w:cs="Times New Roman"/>
+        </w:rPr>
+        <w:t>also</w:t>
+      </w:r>
+      <w:r>
+        <w:rPr>
+          <w:rFonts w:asciiTheme="minorHAnsi" w:hAnsiTheme="minorHAnsi" w:cs="Times New Roman"/>
+        </w:rPr>
+        <w:t xml:space="preserve"> offer a case study </w:t>
+      </w:r>
+      <w:r>
+        <w:rPr>
+          <w:rFonts w:asciiTheme="minorHAnsi" w:hAnsiTheme="minorHAnsi" w:cs="Times New Roman"/>
+        </w:rPr>
+        <w:t>involving elephant seals</w:t>
+      </w:r>
+      <w:r>
+        <w:rPr>
+          <w:rFonts w:asciiTheme="minorHAnsi" w:hAnsiTheme="minorHAnsi" w:cs="Times New Roman"/>
+        </w:rPr>
+        <w:t xml:space="preserve">  R</w:t>
+      </w:r>
+      <w:r>
+        <w:rPr>
+          <w:rFonts w:asciiTheme="minorHAnsi" w:hAnsiTheme="minorHAnsi" w:cs="Times New Roman"/>
+        </w:rPr>
+        <w:t xml:space="preserve">ecycled individuals would not </w:t>
+      </w:r>
+      <w:r>
+        <w:rPr>
+          <w:rFonts w:asciiTheme="minorHAnsi" w:hAnsiTheme="minorHAnsi" w:cs="Times New Roman"/>
+        </w:rPr>
+        <w:t xml:space="preserve">normally </w:t>
+      </w:r>
+      <w:r>
+        <w:rPr>
+          <w:rFonts w:asciiTheme="minorHAnsi" w:hAnsiTheme="minorHAnsi" w:cs="Times New Roman"/>
+        </w:rPr>
+        <w:t xml:space="preserve">be </w:t>
+      </w:r>
+      <w:r>
+        <w:rPr>
+          <w:rFonts w:asciiTheme="minorHAnsi" w:hAnsiTheme="minorHAnsi" w:cs="Times New Roman"/>
+        </w:rPr>
+        <w:t>obvious</w:t>
+      </w:r>
+      <w:r>
+        <w:rPr>
+          <w:rFonts w:asciiTheme="minorHAnsi" w:hAnsiTheme="minorHAnsi" w:cs="Times New Roman"/>
+        </w:rPr>
+        <w:t xml:space="preserve"> within a data set a</w:t>
+      </w:r>
+      <w:r>
+        <w:rPr>
+          <w:rFonts w:asciiTheme="minorHAnsi" w:hAnsiTheme="minorHAnsi" w:cs="Times New Roman"/>
+        </w:rPr>
+        <w:t>s they</w:t>
+      </w:r>
+      <w:r>
+        <w:rPr>
+          <w:rFonts w:asciiTheme="minorHAnsi" w:hAnsiTheme="minorHAnsi" w:cs="Times New Roman"/>
+        </w:rPr>
+        <w:t xml:space="preserve"> </w:t>
+      </w:r>
+      <w:r>
+        <w:rPr>
+          <w:rFonts w:asciiTheme="minorHAnsi" w:hAnsiTheme="minorHAnsi" w:cs="Times New Roman"/>
+        </w:rPr>
+        <w:t xml:space="preserve">would </w:t>
+      </w:r>
+      <w:r>
+        <w:rPr>
+          <w:rFonts w:asciiTheme="minorHAnsi" w:hAnsiTheme="minorHAnsi" w:cs="Times New Roman"/>
+        </w:rPr>
+        <w:t xml:space="preserve">automatically be </w:t>
+      </w:r>
+      <w:r>
+        <w:rPr>
+          <w:rFonts w:asciiTheme="minorHAnsi" w:hAnsiTheme="minorHAnsi" w:cs="Times New Roman"/>
+        </w:rPr>
+        <w:t xml:space="preserve">considered new individuals. </w:t>
+      </w:r>
+      <w:r>
+        <w:rPr>
+          <w:rFonts w:asciiTheme="minorHAnsi" w:hAnsiTheme="minorHAnsi" w:cs="Times New Roman"/>
+        </w:rPr>
+        <w:t>However, in the elephant seal data, individuals were branded as well as tagged thus this issue could be explored and we offer</w:t>
+      </w:r>
+      <w:r>
+        <w:rPr>
+          <w:rFonts w:asciiTheme="minorHAnsi" w:hAnsiTheme="minorHAnsi" w:cs="Times New Roman"/>
+        </w:rPr>
+        <w:t xml:space="preserve"> new insights on experimental design and parameter estimates</w:t>
+      </w:r>
+      <w:r>
+        <w:rPr>
+          <w:rFonts w:asciiTheme="minorHAnsi" w:hAnsiTheme="minorHAnsi" w:cs="Times New Roman"/>
+        </w:rPr>
+        <w:t>.</w:t>
       </w:r>
       <w:bookmarkStart w:id="0" w:name="_GoBack"/>
       <w:bookmarkEnd w:id="0"/>
-      <w:r>
-        <w:rPr>
-          <w:rFonts w:asciiTheme="minorHAnsi" w:hAnsiTheme="minorHAnsi" w:cs="Times New Roman"/>
-        </w:rPr>
-        <w:t xml:space="preserve"> occur in capture-recapture experiments when individuals lose all of the tags/marks and when </w:t>
-      </w:r>
-      <w:r>
-        <w:rPr>
-          <w:rFonts w:asciiTheme="minorHAnsi" w:hAnsiTheme="minorHAnsi" w:cs="Times New Roman"/>
-        </w:rPr>
-        <w:t>re</w:t>
-      </w:r>
-      <w:r>
-        <w:rPr>
-          <w:rFonts w:asciiTheme="minorHAnsi" w:hAnsiTheme="minorHAnsi" w:cs="Times New Roman"/>
-        </w:rPr>
-        <w:t>captured</w:t>
-      </w:r>
-      <w:r>
-        <w:rPr>
-          <w:rFonts w:asciiTheme="minorHAnsi" w:hAnsiTheme="minorHAnsi" w:cs="Times New Roman"/>
-        </w:rPr>
-        <w:t>,</w:t>
-      </w:r>
-      <w:r>
-        <w:rPr>
-          <w:rFonts w:asciiTheme="minorHAnsi" w:hAnsiTheme="minorHAnsi" w:cs="Times New Roman"/>
-        </w:rPr>
-        <w:t xml:space="preserve"> are </w:t>
-      </w:r>
-      <w:r>
-        <w:rPr>
-          <w:rFonts w:asciiTheme="minorHAnsi" w:hAnsiTheme="minorHAnsi" w:cs="Times New Roman"/>
-        </w:rPr>
-        <w:t>wrongly considered</w:t>
-      </w:r>
-      <w:r>
-        <w:rPr>
-          <w:rFonts w:asciiTheme="minorHAnsi" w:hAnsiTheme="minorHAnsi" w:cs="Times New Roman"/>
-        </w:rPr>
-        <w:t xml:space="preserve"> new individuals.  Thus we aimed to study the effect of capturing these recycled individuals on parameter estimates and in particular abundance estimates.  </w:t>
-      </w:r>
-    </w:p>
-    <w:p>
-      <w:pPr>
-        <w:rPr>
-          <w:rFonts w:asciiTheme="minorHAnsi" w:hAnsiTheme="minorHAnsi" w:cs="Times New Roman"/>
-        </w:rPr>
-      </w:pPr>
-    </w:p>
-    <w:p>
-      <w:pPr>
-        <w:rPr>
-          <w:rFonts w:asciiTheme="minorHAnsi" w:hAnsiTheme="minorHAnsi" w:cs="Times New Roman"/>
-        </w:rPr>
-      </w:pPr>
-      <w:r>
-        <w:rPr>
-          <w:rFonts w:asciiTheme="minorHAnsi" w:hAnsiTheme="minorHAnsi" w:cs="Times New Roman"/>
-        </w:rPr>
-        <w:t xml:space="preserve">This is a </w:t>
-      </w:r>
-      <w:r>
-        <w:rPr>
-          <w:rFonts w:asciiTheme="minorHAnsi" w:hAnsiTheme="minorHAnsi" w:cs="Times New Roman"/>
-        </w:rPr>
-        <w:t>simulation-based</w:t>
-      </w:r>
-      <w:r>
-        <w:rPr>
-          <w:rFonts w:asciiTheme="minorHAnsi" w:hAnsiTheme="minorHAnsi" w:cs="Times New Roman"/>
-        </w:rPr>
-        <w:t xml:space="preserve"> study </w:t>
-      </w:r>
-      <w:r>
-        <w:rPr>
-          <w:rFonts w:asciiTheme="minorHAnsi" w:hAnsiTheme="minorHAnsi" w:cs="Times New Roman"/>
-        </w:rPr>
-        <w:t>offering clearer guidance and understanding to designers of mark-recapture studies.  We illustrate the use of these models under various parameter assumptions</w:t>
-      </w:r>
-      <w:r>
-        <w:rPr>
-          <w:rFonts w:asciiTheme="minorHAnsi" w:hAnsiTheme="minorHAnsi" w:cs="Times New Roman"/>
-        </w:rPr>
-        <w:t xml:space="preserve"> and various lengths of studies to determine how much of an impact this issue can have on estimates</w:t>
-      </w:r>
-      <w:r>
-        <w:rPr>
-          <w:rFonts w:asciiTheme="minorHAnsi" w:hAnsiTheme="minorHAnsi" w:cs="Times New Roman"/>
-        </w:rPr>
-        <w:t xml:space="preserve">.  We do not offer a case study as </w:t>
-      </w:r>
-      <w:r>
-        <w:rPr>
-          <w:rFonts w:asciiTheme="minorHAnsi" w:hAnsiTheme="minorHAnsi" w:cs="Times New Roman"/>
-        </w:rPr>
-        <w:t>such data would be impossible.  R</w:t>
-      </w:r>
-      <w:r>
-        <w:rPr>
-          <w:rFonts w:asciiTheme="minorHAnsi" w:hAnsiTheme="minorHAnsi" w:cs="Times New Roman"/>
-        </w:rPr>
-        <w:t xml:space="preserve">ecycled individuals would not be </w:t>
-      </w:r>
-      <w:r>
-        <w:rPr>
-          <w:rFonts w:asciiTheme="minorHAnsi" w:hAnsiTheme="minorHAnsi" w:cs="Times New Roman"/>
-        </w:rPr>
-        <w:t>obvious</w:t>
-      </w:r>
-      <w:r>
-        <w:rPr>
-          <w:rFonts w:asciiTheme="minorHAnsi" w:hAnsiTheme="minorHAnsi" w:cs="Times New Roman"/>
-        </w:rPr>
-        <w:t xml:space="preserve"> within a data set and </w:t>
-      </w:r>
-      <w:r>
-        <w:rPr>
-          <w:rFonts w:asciiTheme="minorHAnsi" w:hAnsiTheme="minorHAnsi" w:cs="Times New Roman"/>
-        </w:rPr>
-        <w:t xml:space="preserve">would automatically be </w:t>
-      </w:r>
-      <w:r>
-        <w:rPr>
-          <w:rFonts w:asciiTheme="minorHAnsi" w:hAnsiTheme="minorHAnsi" w:cs="Times New Roman"/>
-        </w:rPr>
-        <w:t xml:space="preserve">considered new individuals. Thus </w:t>
-      </w:r>
-      <w:r>
-        <w:rPr>
-          <w:rFonts w:asciiTheme="minorHAnsi" w:hAnsiTheme="minorHAnsi" w:cs="Times New Roman"/>
-        </w:rPr>
-        <w:t>the impact of recycled individuals</w:t>
-      </w:r>
-      <w:r>
-        <w:rPr>
-          <w:rFonts w:asciiTheme="minorHAnsi" w:hAnsiTheme="minorHAnsi" w:cs="Times New Roman"/>
-        </w:rPr>
-        <w:t xml:space="preserve"> can only be explored through simulation.  In light of this, we hope that you will still consider this manuscript as a worthy submission to Biometrics in Practice</w:t>
-      </w:r>
-      <w:r>
-        <w:rPr>
-          <w:rFonts w:asciiTheme="minorHAnsi" w:hAnsiTheme="minorHAnsi" w:cs="Times New Roman"/>
-        </w:rPr>
-        <w:t xml:space="preserve"> as we do have new insights on experimental design and parameter estimates to offer</w:t>
-      </w:r>
-      <w:r>
-        <w:rPr>
-          <w:rFonts w:asciiTheme="minorHAnsi" w:hAnsiTheme="minorHAnsi" w:cs="Times New Roman"/>
-        </w:rPr>
-        <w:t>.</w:t>
-      </w:r>
     </w:p>
     <w:p>
       <w:pPr>
@@ -664,7 +744,7 @@
                     <pic:cNvPicPr/>
                   </pic:nvPicPr>
                   <pic:blipFill>
-                    <a:blip r:embed="rId8">
+                    <a:blip r:embed="rId7">
                       <a:extLst>
                         <a:ext uri="{28A0092B-C50C-407E-A947-70E740481C1C}">
                           <a14:useLocalDpi xmlns:a14="http://schemas.microsoft.com/office/drawing/2010/main" val="0"/>
@@ -721,7 +801,7 @@
 </file>
 
 <file path=word/styles.xml><?xml version="1.0" encoding="utf-8"?>
-<w:styles xmlns:mc="http://schemas.openxmlformats.org/markup-compatibility/2006" xmlns:r="http://schemas.openxmlformats.org/officeDocument/2006/relationships" xmlns:w="http://schemas.openxmlformats.org/wordprocessingml/2006/main" xmlns:w14="http://schemas.microsoft.com/office/word/2010/wordml" mc:Ignorable="w14">
+<w:styles xmlns:mc="http://schemas.openxmlformats.org/markup-compatibility/2006" xmlns:r="http://schemas.openxmlformats.org/officeDocument/2006/relationships" xmlns:w="http://schemas.openxmlformats.org/wordprocessingml/2006/main" xmlns:w14="http://schemas.microsoft.com/office/word/2010/wordml" xmlns:w15="http://schemas.microsoft.com/office/word/2012/wordml" xmlns:w16cid="http://schemas.microsoft.com/office/word/2016/wordml/cid" xmlns:w16se="http://schemas.microsoft.com/office/word/2015/wordml/symex" mc:Ignorable="w14 w15 w16se w16cid">
   <w:docDefaults>
     <w:rPrDefault>
       <w:rPr>
@@ -733,373 +813,377 @@
     </w:rPrDefault>
     <w:pPrDefault/>
   </w:docDefaults>
-  <w:latentStyles w:defLockedState="0" w:defUIPriority="99" w:defSemiHidden="1" w:defUnhideWhenUsed="1" w:defQFormat="0" w:count="276">
-    <w:lsdException w:name="Normal" w:semiHidden="0" w:uiPriority="0" w:unhideWhenUsed="0" w:qFormat="1"/>
-    <w:lsdException w:name="heading 1" w:semiHidden="0" w:uiPriority="9" w:unhideWhenUsed="0" w:qFormat="1"/>
-    <w:lsdException w:name="heading 2" w:uiPriority="9" w:qFormat="1"/>
-    <w:lsdException w:name="heading 3" w:uiPriority="9" w:qFormat="1"/>
-    <w:lsdException w:name="heading 4" w:uiPriority="9" w:qFormat="1"/>
-    <w:lsdException w:name="heading 5" w:uiPriority="9" w:qFormat="1"/>
-    <w:lsdException w:name="heading 6" w:uiPriority="9" w:qFormat="1"/>
-    <w:lsdException w:name="heading 7" w:uiPriority="9" w:qFormat="1"/>
-    <w:lsdException w:name="heading 8" w:uiPriority="9" w:qFormat="1"/>
-    <w:lsdException w:name="heading 9" w:uiPriority="9" w:qFormat="1"/>
-    <w:lsdException w:name="toc 1" w:uiPriority="39"/>
-    <w:lsdException w:name="toc 2" w:uiPriority="39"/>
-    <w:lsdException w:name="toc 3" w:uiPriority="39"/>
-    <w:lsdException w:name="toc 4" w:uiPriority="39"/>
-    <w:lsdException w:name="toc 5" w:uiPriority="39"/>
-    <w:lsdException w:name="toc 6" w:uiPriority="39"/>
-    <w:lsdException w:name="toc 7" w:uiPriority="39"/>
-    <w:lsdException w:name="toc 8" w:uiPriority="39"/>
-    <w:lsdException w:name="toc 9" w:uiPriority="39"/>
-    <w:lsdException w:name="caption" w:uiPriority="35" w:qFormat="1"/>
-    <w:lsdException w:name="Title" w:semiHidden="0" w:uiPriority="10" w:unhideWhenUsed="0" w:qFormat="1"/>
-    <w:lsdException w:name="Default Paragraph Font" w:uiPriority="1"/>
-    <w:lsdException w:name="Subtitle" w:semiHidden="0" w:uiPriority="11" w:unhideWhenUsed="0" w:qFormat="1"/>
-    <w:lsdException w:name="Strong" w:semiHidden="0" w:uiPriority="22" w:unhideWhenUsed="0" w:qFormat="1"/>
-    <w:lsdException w:name="Emphasis" w:semiHidden="0" w:uiPriority="20" w:unhideWhenUsed="0" w:qFormat="1"/>
-    <w:lsdException w:name="Table Grid" w:semiHidden="0" w:uiPriority="59" w:unhideWhenUsed="0"/>
-    <w:lsdException w:name="Placeholder Text" w:unhideWhenUsed="0"/>
-    <w:lsdException w:name="No Spacing" w:uiPriority="1" w:unhideWhenUsed="0" w:qFormat="1"/>
-    <w:lsdException w:name="Light Shading" w:semiHidden="0" w:uiPriority="60" w:unhideWhenUsed="0"/>
-    <w:lsdException w:name="Light List" w:semiHidden="0" w:uiPriority="61" w:unhideWhenUsed="0"/>
-    <w:lsdException w:name="Light Grid" w:semiHidden="0" w:uiPriority="62" w:unhideWhenUsed="0"/>
-    <w:lsdException w:name="Medium Shading 1" w:semiHidden="0" w:uiPriority="63" w:unhideWhenUsed="0"/>
-    <w:lsdException w:name="Medium Shading 2" w:semiHidden="0" w:uiPriority="64" w:unhideWhenUsed="0"/>
-    <w:lsdException w:name="Medium List 1" w:semiHidden="0" w:uiPriority="65" w:unhideWhenUsed="0"/>
-    <w:lsdException w:name="Medium List 2" w:semiHidden="0" w:uiPriority="66" w:unhideWhenUsed="0"/>
-    <w:lsdException w:name="Medium Grid 1" w:semiHidden="0" w:uiPriority="67" w:unhideWhenUsed="0"/>
-    <w:lsdException w:name="Medium Grid 2" w:semiHidden="0" w:uiPriority="68" w:unhideWhenUsed="0"/>
-    <w:lsdException w:name="Medium Grid 3" w:semiHidden="0" w:uiPriority="69" w:unhideWhenUsed="0"/>
-    <w:lsdException w:name="Dark List" w:semiHidden="0" w:uiPriority="70" w:unhideWhenUsed="0"/>
-    <w:lsdException w:name="Colorful Shading" w:semiHidden="0" w:uiPriority="71" w:unhideWhenUsed="0"/>
-    <w:lsdException w:name="Colorful List" w:semiHidden="0" w:uiPriority="72" w:unhideWhenUsed="0"/>
-    <w:lsdException w:name="Colorful Grid" w:semiHidden="0" w:uiPriority="73" w:unhideWhenUsed="0"/>
-    <w:lsdException w:name="Light Shading Accent 1" w:semiHidden="0" w:uiPriority="60" w:unhideWhenUsed="0"/>
-    <w:lsdException w:name="Light List Accent 1" w:semiHidden="0" w:uiPriority="61" w:unhideWhenUsed="0"/>
-    <w:lsdException w:name="Light Grid Accent 1" w:semiHidden="0" w:uiPriority="62" w:unhideWhenUsed="0"/>
-    <w:lsdException w:name="Medium Shading 1 Accent 1" w:semiHidden="0" w:uiPriority="63" w:unhideWhenUsed="0"/>
-    <w:lsdException w:name="Medium Shading 2 Accent 1" w:semiHidden="0" w:uiPriority="64" w:unhideWhenUsed="0"/>
-    <w:lsdException w:name="Medium List 1 Accent 1" w:semiHidden="0" w:uiPriority="65" w:unhideWhenUsed="0"/>
-    <w:lsdException w:name="Revision" w:unhideWhenUsed="0"/>
-    <w:lsdException w:name="List Paragraph" w:semiHidden="0" w:uiPriority="34" w:unhideWhenUsed="0" w:qFormat="1"/>
-    <w:lsdException w:name="Quote" w:semiHidden="0" w:uiPriority="29" w:unhideWhenUsed="0" w:qFormat="1"/>
-    <w:lsdException w:name="Intense Quote" w:semiHidden="0" w:uiPriority="30" w:unhideWhenUsed="0" w:qFormat="1"/>
-    <w:lsdException w:name="Medium List 2 Accent 1" w:semiHidden="0" w:uiPriority="66" w:unhideWhenUsed="0"/>
-    <w:lsdException w:name="Medium Grid 1 Accent 1" w:semiHidden="0" w:uiPriority="67" w:unhideWhenUsed="0"/>
-    <w:lsdException w:name="Medium Grid 2 Accent 1" w:semiHidden="0" w:uiPriority="68" w:unhideWhenUsed="0"/>
-    <w:lsdException w:name="Medium Grid 3 Accent 1" w:semiHidden="0" w:uiPriority="69" w:unhideWhenUsed="0"/>
-    <w:lsdException w:name="Dark List Accent 1" w:semiHidden="0" w:uiPriority="70" w:unhideWhenUsed="0"/>
-    <w:lsdException w:name="Colorful Shading Accent 1" w:semiHidden="0" w:uiPriority="71" w:unhideWhenUsed="0"/>
-    <w:lsdException w:name="Colorful List Accent 1" w:semiHidden="0" w:uiPriority="72" w:unhideWhenUsed="0"/>
-    <w:lsdException w:name="Colorful Grid Accent 1" w:semiHidden="0" w:uiPriority="73" w:unhideWhenUsed="0"/>
-    <w:lsdException w:name="Light Shading Accent 2" w:semiHidden="0" w:uiPriority="60" w:unhideWhenUsed="0"/>
-    <w:lsdException w:name="Light List Accent 2" w:semiHidden="0" w:uiPriority="61" w:unhideWhenUsed="0"/>
-    <w:lsdException w:name="Light Grid Accent 2" w:semiHidden="0" w:uiPriority="62" w:unhideWhenUsed="0"/>
-    <w:lsdException w:name="Medium Shading 1 Accent 2" w:semiHidden="0" w:uiPriority="63" w:unhideWhenUsed="0"/>
-    <w:lsdException w:name="Medium Shading 2 Accent 2" w:semiHidden="0" w:uiPriority="64" w:unhideWhenUsed="0"/>
-    <w:lsdException w:name="Medium List 1 Accent 2" w:semiHidden="0" w:uiPriority="65" w:unhideWhenUsed="0"/>
-    <w:lsdException w:name="Medium List 2 Accent 2" w:semiHidden="0" w:uiPriority="66" w:unhideWhenUsed="0"/>
-    <w:lsdException w:name="Medium Grid 1 Accent 2" w:semiHidden="0" w:uiPriority="67" w:unhideWhenUsed="0"/>
-    <w:lsdException w:name="Medium Grid 2 Accent 2" w:semiHidden="0" w:uiPriority="68" w:unhideWhenUsed="0"/>
-    <w:lsdException w:name="Medium Grid 3 Accent 2" w:semiHidden="0" w:uiPriority="69" w:unhideWhenUsed="0"/>
-    <w:lsdException w:name="Dark List Accent 2" w:semiHidden="0" w:uiPriority="70" w:unhideWhenUsed="0"/>
-    <w:lsdException w:name="Colorful Shading Accent 2" w:semiHidden="0" w:uiPriority="71" w:unhideWhenUsed="0"/>
-    <w:lsdException w:name="Colorful List Accent 2" w:semiHidden="0" w:uiPriority="72" w:unhideWhenUsed="0"/>
-    <w:lsdException w:name="Colorful Grid Accent 2" w:semiHidden="0" w:uiPriority="73" w:unhideWhenUsed="0"/>
-    <w:lsdException w:name="Light Shading Accent 3" w:semiHidden="0" w:uiPriority="60" w:unhideWhenUsed="0"/>
-    <w:lsdException w:name="Light List Accent 3" w:semiHidden="0" w:uiPriority="61" w:unhideWhenUsed="0"/>
-    <w:lsdException w:name="Light Grid Accent 3" w:semiHidden="0" w:uiPriority="62" w:unhideWhenUsed="0"/>
-    <w:lsdException w:name="Medium Shading 1 Accent 3" w:semiHidden="0" w:uiPriority="63" w:unhideWhenUsed="0"/>
-    <w:lsdException w:name="Medium Shading 2 Accent 3" w:semiHidden="0" w:uiPriority="64" w:unhideWhenUsed="0"/>
-    <w:lsdException w:name="Medium List 1 Accent 3" w:semiHidden="0" w:uiPriority="65" w:unhideWhenUsed="0"/>
-    <w:lsdException w:name="Medium List 2 Accent 3" w:semiHidden="0" w:uiPriority="66" w:unhideWhenUsed="0"/>
-    <w:lsdException w:name="Medium Grid 1 Accent 3" w:semiHidden="0" w:uiPriority="67" w:unhideWhenUsed="0"/>
-    <w:lsdException w:name="Medium Grid 2 Accent 3" w:semiHidden="0" w:uiPriority="68" w:unhideWhenUsed="0"/>
-    <w:lsdException w:name="Medium Grid 3 Accent 3" w:semiHidden="0" w:uiPriority="69" w:unhideWhenUsed="0"/>
-    <w:lsdException w:name="Dark List Accent 3" w:semiHidden="0" w:uiPriority="70" w:unhideWhenUsed="0"/>
-    <w:lsdException w:name="Colorful Shading Accent 3" w:semiHidden="0" w:uiPriority="71" w:unhideWhenUsed="0"/>
-    <w:lsdException w:name="Colorful List Accent 3" w:semiHidden="0" w:uiPriority="72" w:unhideWhenUsed="0"/>
-    <w:lsdException w:name="Colorful Grid Accent 3" w:semiHidden="0" w:uiPriority="73" w:unhideWhenUsed="0"/>
-    <w:lsdException w:name="Light Shading Accent 4" w:semiHidden="0" w:uiPriority="60" w:unhideWhenUsed="0"/>
-    <w:lsdException w:name="Light List Accent 4" w:semiHidden="0" w:uiPriority="61" w:unhideWhenUsed="0"/>
-    <w:lsdException w:name="Light Grid Accent 4" w:semiHidden="0" w:uiPriority="62" w:unhideWhenUsed="0"/>
-    <w:lsdException w:name="Medium Shading 1 Accent 4" w:semiHidden="0" w:uiPriority="63" w:unhideWhenUsed="0"/>
-    <w:lsdException w:name="Medium Shading 2 Accent 4" w:semiHidden="0" w:uiPriority="64" w:unhideWhenUsed="0"/>
-    <w:lsdException w:name="Medium List 1 Accent 4" w:semiHidden="0" w:uiPriority="65" w:unhideWhenUsed="0"/>
-    <w:lsdException w:name="Medium List 2 Accent 4" w:semiHidden="0" w:uiPriority="66" w:unhideWhenUsed="0"/>
-    <w:lsdException w:name="Medium Grid 1 Accent 4" w:semiHidden="0" w:uiPriority="67" w:unhideWhenUsed="0"/>
-    <w:lsdException w:name="Medium Grid 2 Accent 4" w:semiHidden="0" w:uiPriority="68" w:unhideWhenUsed="0"/>
-    <w:lsdException w:name="Medium Grid 3 Accent 4" w:semiHidden="0" w:uiPriority="69" w:unhideWhenUsed="0"/>
-    <w:lsdException w:name="Dark List Accent 4" w:semiHidden="0" w:uiPriority="70" w:unhideWhenUsed="0"/>
-    <w:lsdException w:name="Colorful Shading Accent 4" w:semiHidden="0" w:uiPriority="71" w:unhideWhenUsed="0"/>
-    <w:lsdException w:name="Colorful List Accent 4" w:semiHidden="0" w:uiPriority="72" w:unhideWhenUsed="0"/>
-    <w:lsdException w:name="Colorful Grid Accent 4" w:semiHidden="0" w:uiPriority="73" w:unhideWhenUsed="0"/>
-    <w:lsdException w:name="Light Shading Accent 5" w:semiHidden="0" w:uiPriority="60" w:unhideWhenUsed="0"/>
-    <w:lsdException w:name="Light List Accent 5" w:semiHidden="0" w:uiPriority="61" w:unhideWhenUsed="0"/>
-    <w:lsdException w:name="Light Grid Accent 5" w:semiHidden="0" w:uiPriority="62" w:unhideWhenUsed="0"/>
-    <w:lsdException w:name="Medium Shading 1 Accent 5" w:semiHidden="0" w:uiPriority="63" w:unhideWhenUsed="0"/>
-    <w:lsdException w:name="Medium Shading 2 Accent 5" w:semiHidden="0" w:uiPriority="64" w:unhideWhenUsed="0"/>
-    <w:lsdException w:name="Medium List 1 Accent 5" w:semiHidden="0" w:uiPriority="65" w:unhideWhenUsed="0"/>
-    <w:lsdException w:name="Medium List 2 Accent 5" w:semiHidden="0" w:uiPriority="66" w:unhideWhenUsed="0"/>
-    <w:lsdException w:name="Medium Grid 1 Accent 5" w:semiHidden="0" w:uiPriority="67" w:unhideWhenUsed="0"/>
-    <w:lsdException w:name="Medium Grid 2 Accent 5" w:semiHidden="0" w:uiPriority="68" w:unhideWhenUsed="0"/>
-    <w:lsdException w:name="Medium Grid 3 Accent 5" w:semiHidden="0" w:uiPriority="69" w:unhideWhenUsed="0"/>
-    <w:lsdException w:name="Dark List Accent 5" w:semiHidden="0" w:uiPriority="70" w:unhideWhenUsed="0"/>
-    <w:lsdException w:name="Colorful Shading Accent 5" w:semiHidden="0" w:uiPriority="71" w:unhideWhenUsed="0"/>
-    <w:lsdException w:name="Colorful List Accent 5" w:semiHidden="0" w:uiPriority="72" w:unhideWhenUsed="0"/>
-    <w:lsdException w:name="Colorful Grid Accent 5" w:semiHidden="0" w:uiPriority="73" w:unhideWhenUsed="0"/>
-    <w:lsdException w:name="Light Shading Accent 6" w:semiHidden="0" w:uiPriority="60" w:unhideWhenUsed="0"/>
-    <w:lsdException w:name="Light List Accent 6" w:semiHidden="0" w:uiPriority="61" w:unhideWhenUsed="0"/>
-    <w:lsdException w:name="Light Grid Accent 6" w:semiHidden="0" w:uiPriority="62" w:unhideWhenUsed="0"/>
-    <w:lsdException w:name="Medium Shading 1 Accent 6" w:semiHidden="0" w:uiPriority="63" w:unhideWhenUsed="0"/>
-    <w:lsdException w:name="Medium Shading 2 Accent 6" w:semiHidden="0" w:uiPriority="64" w:unhideWhenUsed="0"/>
-    <w:lsdException w:name="Medium List 1 Accent 6" w:semiHidden="0" w:uiPriority="65" w:unhideWhenUsed="0"/>
-    <w:lsdException w:name="Medium List 2 Accent 6" w:semiHidden="0" w:uiPriority="66" w:unhideWhenUsed="0"/>
-    <w:lsdException w:name="Medium Grid 1 Accent 6" w:semiHidden="0" w:uiPriority="67" w:unhideWhenUsed="0"/>
-    <w:lsdException w:name="Medium Grid 2 Accent 6" w:semiHidden="0" w:uiPriority="68" w:unhideWhenUsed="0"/>
-    <w:lsdException w:name="Medium Grid 3 Accent 6" w:semiHidden="0" w:uiPriority="69" w:unhideWhenUsed="0"/>
-    <w:lsdException w:name="Dark List Accent 6" w:semiHidden="0" w:uiPriority="70" w:unhideWhenUsed="0"/>
-    <w:lsdException w:name="Colorful Shading Accent 6" w:semiHidden="0" w:uiPriority="71" w:unhideWhenUsed="0"/>
-    <w:lsdException w:name="Colorful List Accent 6" w:semiHidden="0" w:uiPriority="72" w:unhideWhenUsed="0"/>
-    <w:lsdException w:name="Colorful Grid Accent 6" w:semiHidden="0" w:uiPriority="73" w:unhideWhenUsed="0"/>
-    <w:lsdException w:name="Subtle Emphasis" w:semiHidden="0" w:uiPriority="19" w:unhideWhenUsed="0" w:qFormat="1"/>
-    <w:lsdException w:name="Intense Emphasis" w:semiHidden="0" w:uiPriority="21" w:unhideWhenUsed="0" w:qFormat="1"/>
-    <w:lsdException w:name="Subtle Reference" w:semiHidden="0" w:uiPriority="31" w:unhideWhenUsed="0" w:qFormat="1"/>
-    <w:lsdException w:name="Intense Reference" w:semiHidden="0" w:uiPriority="32" w:unhideWhenUsed="0" w:qFormat="1"/>
-    <w:lsdException w:name="Book Title" w:semiHidden="0" w:uiPriority="33" w:unhideWhenUsed="0" w:qFormat="1"/>
-    <w:lsdException w:name="Bibliography" w:uiPriority="37"/>
-    <w:lsdException w:name="TOC Heading" w:uiPriority="39" w:qFormat="1"/>
-  </w:latentStyles>
-  <w:style w:type="paragraph" w:default="1" w:styleId="Normal">
-    <w:name w:val="Normal"/>
-    <w:qFormat/>
-    <w:rsid w:val="0004662E"/>
-    <w:rPr>
-      <w:rFonts w:ascii="Times" w:hAnsi="Times"/>
-      <w:lang w:val="en-CA"/>
-    </w:rPr>
-  </w:style>
-  <w:style w:type="character" w:default="1" w:styleId="DefaultParagraphFont">
-    <w:name w:val="Default Paragraph Font"/>
-    <w:uiPriority w:val="1"/>
-    <w:semiHidden/>
-    <w:unhideWhenUsed/>
-  </w:style>
-  <w:style w:type="table" w:default="1" w:styleId="TableNormal">
-    <w:name w:val="Normal Table"/>
-    <w:uiPriority w:val="99"/>
-    <w:semiHidden/>
-    <w:unhideWhenUsed/>
-    <w:tblPr>
-      <w:tblInd w:w="0" w:type="dxa"/>
-      <w:tblCellMar>
-        <w:top w:w="0" w:type="dxa"/>
-        <w:left w:w="108" w:type="dxa"/>
-        <w:bottom w:w="0" w:type="dxa"/>
-        <w:right w:w="108" w:type="dxa"/>
-      </w:tblCellMar>
-    </w:tblPr>
-  </w:style>
-  <w:style w:type="numbering" w:default="1" w:styleId="NoList">
-    <w:name w:val="No List"/>
-    <w:uiPriority w:val="99"/>
-    <w:semiHidden/>
-    <w:unhideWhenUsed/>
-  </w:style>
-  <w:style w:type="paragraph" w:styleId="BalloonText">
-    <w:name w:val="Balloon Text"/>
-    <w:basedOn w:val="Normal"/>
-    <w:link w:val="BalloonTextChar"/>
-    <w:uiPriority w:val="99"/>
-    <w:semiHidden/>
-    <w:unhideWhenUsed/>
-    <w:rsid w:val="00650FB1"/>
-    <w:rPr>
-      <w:rFonts w:ascii="Lucida Grande" w:hAnsi="Lucida Grande" w:cs="Lucida Grande"/>
-      <w:sz w:val="18"/>
-      <w:szCs w:val="18"/>
-    </w:rPr>
-  </w:style>
-  <w:style w:type="character" w:customStyle="1" w:styleId="BalloonTextChar">
-    <w:name w:val="Balloon Text Char"/>
-    <w:basedOn w:val="DefaultParagraphFont"/>
-    <w:link w:val="BalloonText"/>
-    <w:uiPriority w:val="99"/>
-    <w:semiHidden/>
-    <w:rsid w:val="00650FB1"/>
-    <w:rPr>
-      <w:rFonts w:ascii="Lucida Grande" w:hAnsi="Lucida Grande" w:cs="Lucida Grande"/>
-      <w:sz w:val="18"/>
-      <w:szCs w:val="18"/>
-    </w:rPr>
-  </w:style>
-  <w:style w:type="character" w:styleId="Hyperlink">
-    <w:name w:val="Hyperlink"/>
-    <w:basedOn w:val="DefaultParagraphFont"/>
-    <w:uiPriority w:val="99"/>
-    <w:unhideWhenUsed/>
-    <w:rsid w:val="00650FB1"/>
-    <w:rPr>
-      <w:color w:val="0000FF" w:themeColor="hyperlink"/>
-      <w:u w:val="single"/>
-    </w:rPr>
-  </w:style>
-</w:styles>
-</file>
-
-<file path=word/stylesWithEffects.xml><?xml version="1.0" encoding="utf-8"?>
-<w:styles xmlns:wpc="http://schemas.microsoft.com/office/word/2010/wordprocessingCanvas" xmlns:mo="http://schemas.microsoft.com/office/mac/office/2008/main" xmlns:mc="http://schemas.openxmlformats.org/markup-compatibility/2006" xmlns:mv="urn:schemas-microsoft-com:mac:vml" xmlns:o="urn:schemas-microsoft-com:office:office" xmlns:r="http://schemas.openxmlformats.org/officeDocument/2006/relationships" xmlns:m="http://schemas.openxmlformats.org/officeDocument/2006/math" xmlns:v="urn:schemas-microsoft-com:vml" xmlns:wp14="http://schemas.microsoft.com/office/word/2010/wordprocessingDrawing" xmlns:wp="http://schemas.openxmlformats.org/drawingml/2006/wordprocessingDrawing" xmlns:w10="urn:schemas-microsoft-com:office:word" xmlns:w="http://schemas.openxmlformats.org/wordprocessingml/2006/main" xmlns:w14="http://schemas.microsoft.com/office/word/2010/wordml" xmlns:wpg="http://schemas.microsoft.com/office/word/2010/wordprocessingGroup" xmlns:wpi="http://schemas.microsoft.com/office/word/2010/wordprocessingInk" xmlns:wne="http://schemas.microsoft.com/office/word/2006/wordml" xmlns:wps="http://schemas.microsoft.com/office/word/2010/wordprocessingShape" mc:Ignorable="w14 wp14">
-  <w:docDefaults>
-    <w:rPrDefault>
-      <w:rPr>
-        <w:rFonts w:asciiTheme="minorHAnsi" w:eastAsiaTheme="minorEastAsia" w:hAnsiTheme="minorHAnsi" w:cstheme="minorBidi"/>
-        <w:sz w:val="24"/>
-        <w:szCs w:val="24"/>
-        <w:lang w:val="en-US" w:eastAsia="ja-JP" w:bidi="ar-SA"/>
-      </w:rPr>
-    </w:rPrDefault>
-    <w:pPrDefault/>
-  </w:docDefaults>
-  <w:latentStyles w:defLockedState="0" w:defUIPriority="99" w:defSemiHidden="1" w:defUnhideWhenUsed="1" w:defQFormat="0" w:count="276">
-    <w:lsdException w:name="Normal" w:semiHidden="0" w:uiPriority="0" w:unhideWhenUsed="0" w:qFormat="1"/>
-    <w:lsdException w:name="heading 1" w:semiHidden="0" w:uiPriority="9" w:unhideWhenUsed="0" w:qFormat="1"/>
-    <w:lsdException w:name="heading 2" w:uiPriority="9" w:qFormat="1"/>
-    <w:lsdException w:name="heading 3" w:uiPriority="9" w:qFormat="1"/>
-    <w:lsdException w:name="heading 4" w:uiPriority="9" w:qFormat="1"/>
-    <w:lsdException w:name="heading 5" w:uiPriority="9" w:qFormat="1"/>
-    <w:lsdException w:name="heading 6" w:uiPriority="9" w:qFormat="1"/>
-    <w:lsdException w:name="heading 7" w:uiPriority="9" w:qFormat="1"/>
-    <w:lsdException w:name="heading 8" w:uiPriority="9" w:qFormat="1"/>
-    <w:lsdException w:name="heading 9" w:uiPriority="9" w:qFormat="1"/>
-    <w:lsdException w:name="toc 1" w:uiPriority="39"/>
-    <w:lsdException w:name="toc 2" w:uiPriority="39"/>
-    <w:lsdException w:name="toc 3" w:uiPriority="39"/>
-    <w:lsdException w:name="toc 4" w:uiPriority="39"/>
-    <w:lsdException w:name="toc 5" w:uiPriority="39"/>
-    <w:lsdException w:name="toc 6" w:uiPriority="39"/>
-    <w:lsdException w:name="toc 7" w:uiPriority="39"/>
-    <w:lsdException w:name="toc 8" w:uiPriority="39"/>
-    <w:lsdException w:name="toc 9" w:uiPriority="39"/>
-    <w:lsdException w:name="caption" w:uiPriority="35" w:qFormat="1"/>
-    <w:lsdException w:name="Title" w:semiHidden="0" w:uiPriority="10" w:unhideWhenUsed="0" w:qFormat="1"/>
-    <w:lsdException w:name="Default Paragraph Font" w:uiPriority="1"/>
-    <w:lsdException w:name="Subtitle" w:semiHidden="0" w:uiPriority="11" w:unhideWhenUsed="0" w:qFormat="1"/>
-    <w:lsdException w:name="Strong" w:semiHidden="0" w:uiPriority="22" w:unhideWhenUsed="0" w:qFormat="1"/>
-    <w:lsdException w:name="Emphasis" w:semiHidden="0" w:uiPriority="20" w:unhideWhenUsed="0" w:qFormat="1"/>
-    <w:lsdException w:name="Table Grid" w:semiHidden="0" w:uiPriority="59" w:unhideWhenUsed="0"/>
-    <w:lsdException w:name="Placeholder Text" w:unhideWhenUsed="0"/>
-    <w:lsdException w:name="No Spacing" w:uiPriority="1" w:unhideWhenUsed="0" w:qFormat="1"/>
-    <w:lsdException w:name="Light Shading" w:semiHidden="0" w:uiPriority="60" w:unhideWhenUsed="0"/>
-    <w:lsdException w:name="Light List" w:semiHidden="0" w:uiPriority="61" w:unhideWhenUsed="0"/>
-    <w:lsdException w:name="Light Grid" w:semiHidden="0" w:uiPriority="62" w:unhideWhenUsed="0"/>
-    <w:lsdException w:name="Medium Shading 1" w:semiHidden="0" w:uiPriority="63" w:unhideWhenUsed="0"/>
-    <w:lsdException w:name="Medium Shading 2" w:semiHidden="0" w:uiPriority="64" w:unhideWhenUsed="0"/>
-    <w:lsdException w:name="Medium List 1" w:semiHidden="0" w:uiPriority="65" w:unhideWhenUsed="0"/>
-    <w:lsdException w:name="Medium List 2" w:semiHidden="0" w:uiPriority="66" w:unhideWhenUsed="0"/>
-    <w:lsdException w:name="Medium Grid 1" w:semiHidden="0" w:uiPriority="67" w:unhideWhenUsed="0"/>
-    <w:lsdException w:name="Medium Grid 2" w:semiHidden="0" w:uiPriority="68" w:unhideWhenUsed="0"/>
-    <w:lsdException w:name="Medium Grid 3" w:semiHidden="0" w:uiPriority="69" w:unhideWhenUsed="0"/>
-    <w:lsdException w:name="Dark List" w:semiHidden="0" w:uiPriority="70" w:unhideWhenUsed="0"/>
-    <w:lsdException w:name="Colorful Shading" w:semiHidden="0" w:uiPriority="71" w:unhideWhenUsed="0"/>
-    <w:lsdException w:name="Colorful List" w:semiHidden="0" w:uiPriority="72" w:unhideWhenUsed="0"/>
-    <w:lsdException w:name="Colorful Grid" w:semiHidden="0" w:uiPriority="73" w:unhideWhenUsed="0"/>
-    <w:lsdException w:name="Light Shading Accent 1" w:semiHidden="0" w:uiPriority="60" w:unhideWhenUsed="0"/>
-    <w:lsdException w:name="Light List Accent 1" w:semiHidden="0" w:uiPriority="61" w:unhideWhenUsed="0"/>
-    <w:lsdException w:name="Light Grid Accent 1" w:semiHidden="0" w:uiPriority="62" w:unhideWhenUsed="0"/>
-    <w:lsdException w:name="Medium Shading 1 Accent 1" w:semiHidden="0" w:uiPriority="63" w:unhideWhenUsed="0"/>
-    <w:lsdException w:name="Medium Shading 2 Accent 1" w:semiHidden="0" w:uiPriority="64" w:unhideWhenUsed="0"/>
-    <w:lsdException w:name="Medium List 1 Accent 1" w:semiHidden="0" w:uiPriority="65" w:unhideWhenUsed="0"/>
-    <w:lsdException w:name="Revision" w:unhideWhenUsed="0"/>
-    <w:lsdException w:name="List Paragraph" w:semiHidden="0" w:uiPriority="34" w:unhideWhenUsed="0" w:qFormat="1"/>
-    <w:lsdException w:name="Quote" w:semiHidden="0" w:uiPriority="29" w:unhideWhenUsed="0" w:qFormat="1"/>
-    <w:lsdException w:name="Intense Quote" w:semiHidden="0" w:uiPriority="30" w:unhideWhenUsed="0" w:qFormat="1"/>
-    <w:lsdException w:name="Medium List 2 Accent 1" w:semiHidden="0" w:uiPriority="66" w:unhideWhenUsed="0"/>
-    <w:lsdException w:name="Medium Grid 1 Accent 1" w:semiHidden="0" w:uiPriority="67" w:unhideWhenUsed="0"/>
-    <w:lsdException w:name="Medium Grid 2 Accent 1" w:semiHidden="0" w:uiPriority="68" w:unhideWhenUsed="0"/>
-    <w:lsdException w:name="Medium Grid 3 Accent 1" w:semiHidden="0" w:uiPriority="69" w:unhideWhenUsed="0"/>
-    <w:lsdException w:name="Dark List Accent 1" w:semiHidden="0" w:uiPriority="70" w:unhideWhenUsed="0"/>
-    <w:lsdException w:name="Colorful Shading Accent 1" w:semiHidden="0" w:uiPriority="71" w:unhideWhenUsed="0"/>
-    <w:lsdException w:name="Colorful List Accent 1" w:semiHidden="0" w:uiPriority="72" w:unhideWhenUsed="0"/>
-    <w:lsdException w:name="Colorful Grid Accent 1" w:semiHidden="0" w:uiPriority="73" w:unhideWhenUsed="0"/>
-    <w:lsdException w:name="Light Shading Accent 2" w:semiHidden="0" w:uiPriority="60" w:unhideWhenUsed="0"/>
-    <w:lsdException w:name="Light List Accent 2" w:semiHidden="0" w:uiPriority="61" w:unhideWhenUsed="0"/>
-    <w:lsdException w:name="Light Grid Accent 2" w:semiHidden="0" w:uiPriority="62" w:unhideWhenUsed="0"/>
-    <w:lsdException w:name="Medium Shading 1 Accent 2" w:semiHidden="0" w:uiPriority="63" w:unhideWhenUsed="0"/>
-    <w:lsdException w:name="Medium Shading 2 Accent 2" w:semiHidden="0" w:uiPriority="64" w:unhideWhenUsed="0"/>
-    <w:lsdException w:name="Medium List 1 Accent 2" w:semiHidden="0" w:uiPriority="65" w:unhideWhenUsed="0"/>
-    <w:lsdException w:name="Medium List 2 Accent 2" w:semiHidden="0" w:uiPriority="66" w:unhideWhenUsed="0"/>
-    <w:lsdException w:name="Medium Grid 1 Accent 2" w:semiHidden="0" w:uiPriority="67" w:unhideWhenUsed="0"/>
-    <w:lsdException w:name="Medium Grid 2 Accent 2" w:semiHidden="0" w:uiPriority="68" w:unhideWhenUsed="0"/>
-    <w:lsdException w:name="Medium Grid 3 Accent 2" w:semiHidden="0" w:uiPriority="69" w:unhideWhenUsed="0"/>
-    <w:lsdException w:name="Dark List Accent 2" w:semiHidden="0" w:uiPriority="70" w:unhideWhenUsed="0"/>
-    <w:lsdException w:name="Colorful Shading Accent 2" w:semiHidden="0" w:uiPriority="71" w:unhideWhenUsed="0"/>
-    <w:lsdException w:name="Colorful List Accent 2" w:semiHidden="0" w:uiPriority="72" w:unhideWhenUsed="0"/>
-    <w:lsdException w:name="Colorful Grid Accent 2" w:semiHidden="0" w:uiPriority="73" w:unhideWhenUsed="0"/>
-    <w:lsdException w:name="Light Shading Accent 3" w:semiHidden="0" w:uiPriority="60" w:unhideWhenUsed="0"/>
-    <w:lsdException w:name="Light List Accent 3" w:semiHidden="0" w:uiPriority="61" w:unhideWhenUsed="0"/>
-    <w:lsdException w:name="Light Grid Accent 3" w:semiHidden="0" w:uiPriority="62" w:unhideWhenUsed="0"/>
-    <w:lsdException w:name="Medium Shading 1 Accent 3" w:semiHidden="0" w:uiPriority="63" w:unhideWhenUsed="0"/>
-    <w:lsdException w:name="Medium Shading 2 Accent 3" w:semiHidden="0" w:uiPriority="64" w:unhideWhenUsed="0"/>
-    <w:lsdException w:name="Medium List 1 Accent 3" w:semiHidden="0" w:uiPriority="65" w:unhideWhenUsed="0"/>
-    <w:lsdException w:name="Medium List 2 Accent 3" w:semiHidden="0" w:uiPriority="66" w:unhideWhenUsed="0"/>
-    <w:lsdException w:name="Medium Grid 1 Accent 3" w:semiHidden="0" w:uiPriority="67" w:unhideWhenUsed="0"/>
-    <w:lsdException w:name="Medium Grid 2 Accent 3" w:semiHidden="0" w:uiPriority="68" w:unhideWhenUsed="0"/>
-    <w:lsdException w:name="Medium Grid 3 Accent 3" w:semiHidden="0" w:uiPriority="69" w:unhideWhenUsed="0"/>
-    <w:lsdException w:name="Dark List Accent 3" w:semiHidden="0" w:uiPriority="70" w:unhideWhenUsed="0"/>
-    <w:lsdException w:name="Colorful Shading Accent 3" w:semiHidden="0" w:uiPriority="71" w:unhideWhenUsed="0"/>
-    <w:lsdException w:name="Colorful List Accent 3" w:semiHidden="0" w:uiPriority="72" w:unhideWhenUsed="0"/>
-    <w:lsdException w:name="Colorful Grid Accent 3" w:semiHidden="0" w:uiPriority="73" w:unhideWhenUsed="0"/>
-    <w:lsdException w:name="Light Shading Accent 4" w:semiHidden="0" w:uiPriority="60" w:unhideWhenUsed="0"/>
-    <w:lsdException w:name="Light List Accent 4" w:semiHidden="0" w:uiPriority="61" w:unhideWhenUsed="0"/>
-    <w:lsdException w:name="Light Grid Accent 4" w:semiHidden="0" w:uiPriority="62" w:unhideWhenUsed="0"/>
-    <w:lsdException w:name="Medium Shading 1 Accent 4" w:semiHidden="0" w:uiPriority="63" w:unhideWhenUsed="0"/>
-    <w:lsdException w:name="Medium Shading 2 Accent 4" w:semiHidden="0" w:uiPriority="64" w:unhideWhenUsed="0"/>
-    <w:lsdException w:name="Medium List 1 Accent 4" w:semiHidden="0" w:uiPriority="65" w:unhideWhenUsed="0"/>
-    <w:lsdException w:name="Medium List 2 Accent 4" w:semiHidden="0" w:uiPriority="66" w:unhideWhenUsed="0"/>
-    <w:lsdException w:name="Medium Grid 1 Accent 4" w:semiHidden="0" w:uiPriority="67" w:unhideWhenUsed="0"/>
-    <w:lsdException w:name="Medium Grid 2 Accent 4" w:semiHidden="0" w:uiPriority="68" w:unhideWhenUsed="0"/>
-    <w:lsdException w:name="Medium Grid 3 Accent 4" w:semiHidden="0" w:uiPriority="69" w:unhideWhenUsed="0"/>
-    <w:lsdException w:name="Dark List Accent 4" w:semiHidden="0" w:uiPriority="70" w:unhideWhenUsed="0"/>
-    <w:lsdException w:name="Colorful Shading Accent 4" w:semiHidden="0" w:uiPriority="71" w:unhideWhenUsed="0"/>
-    <w:lsdException w:name="Colorful List Accent 4" w:semiHidden="0" w:uiPriority="72" w:unhideWhenUsed="0"/>
-    <w:lsdException w:name="Colorful Grid Accent 4" w:semiHidden="0" w:uiPriority="73" w:unhideWhenUsed="0"/>
-    <w:lsdException w:name="Light Shading Accent 5" w:semiHidden="0" w:uiPriority="60" w:unhideWhenUsed="0"/>
-    <w:lsdException w:name="Light List Accent 5" w:semiHidden="0" w:uiPriority="61" w:unhideWhenUsed="0"/>
-    <w:lsdException w:name="Light Grid Accent 5" w:semiHidden="0" w:uiPriority="62" w:unhideWhenUsed="0"/>
-    <w:lsdException w:name="Medium Shading 1 Accent 5" w:semiHidden="0" w:uiPriority="63" w:unhideWhenUsed="0"/>
-    <w:lsdException w:name="Medium Shading 2 Accent 5" w:semiHidden="0" w:uiPriority="64" w:unhideWhenUsed="0"/>
-    <w:lsdException w:name="Medium List 1 Accent 5" w:semiHidden="0" w:uiPriority="65" w:unhideWhenUsed="0"/>
-    <w:lsdException w:name="Medium List 2 Accent 5" w:semiHidden="0" w:uiPriority="66" w:unhideWhenUsed="0"/>
-    <w:lsdException w:name="Medium Grid 1 Accent 5" w:semiHidden="0" w:uiPriority="67" w:unhideWhenUsed="0"/>
-    <w:lsdException w:name="Medium Grid 2 Accent 5" w:semiHidden="0" w:uiPriority="68" w:unhideWhenUsed="0"/>
-    <w:lsdException w:name="Medium Grid 3 Accent 5" w:semiHidden="0" w:uiPriority="69" w:unhideWhenUsed="0"/>
-    <w:lsdException w:name="Dark List Accent 5" w:semiHidden="0" w:uiPriority="70" w:unhideWhenUsed="0"/>
-    <w:lsdException w:name="Colorful Shading Accent 5" w:semiHidden="0" w:uiPriority="71" w:unhideWhenUsed="0"/>
-    <w:lsdException w:name="Colorful List Accent 5" w:semiHidden="0" w:uiPriority="72" w:unhideWhenUsed="0"/>
-    <w:lsdException w:name="Colorful Grid Accent 5" w:semiHidden="0" w:uiPriority="73" w:unhideWhenUsed="0"/>
-    <w:lsdException w:name="Light Shading Accent 6" w:semiHidden="0" w:uiPriority="60" w:unhideWhenUsed="0"/>
-    <w:lsdException w:name="Light List Accent 6" w:semiHidden="0" w:uiPriority="61" w:unhideWhenUsed="0"/>
-    <w:lsdException w:name="Light Grid Accent 6" w:semiHidden="0" w:uiPriority="62" w:unhideWhenUsed="0"/>
-    <w:lsdException w:name="Medium Shading 1 Accent 6" w:semiHidden="0" w:uiPriority="63" w:unhideWhenUsed="0"/>
-    <w:lsdException w:name="Medium Shading 2 Accent 6" w:semiHidden="0" w:uiPriority="64" w:unhideWhenUsed="0"/>
-    <w:lsdException w:name="Medium List 1 Accent 6" w:semiHidden="0" w:uiPriority="65" w:unhideWhenUsed="0"/>
-    <w:lsdException w:name="Medium List 2 Accent 6" w:semiHidden="0" w:uiPriority="66" w:unhideWhenUsed="0"/>
-    <w:lsdException w:name="Medium Grid 1 Accent 6" w:semiHidden="0" w:uiPriority="67" w:unhideWhenUsed="0"/>
-    <w:lsdException w:name="Medium Grid 2 Accent 6" w:semiHidden="0" w:uiPriority="68" w:unhideWhenUsed="0"/>
-    <w:lsdException w:name="Medium Grid 3 Accent 6" w:semiHidden="0" w:uiPriority="69" w:unhideWhenUsed="0"/>
-    <w:lsdException w:name="Dark List Accent 6" w:semiHidden="0" w:uiPriority="70" w:unhideWhenUsed="0"/>
-    <w:lsdException w:name="Colorful Shading Accent 6" w:semiHidden="0" w:uiPriority="71" w:unhideWhenUsed="0"/>
-    <w:lsdException w:name="Colorful List Accent 6" w:semiHidden="0" w:uiPriority="72" w:unhideWhenUsed="0"/>
-    <w:lsdException w:name="Colorful Grid Accent 6" w:semiHidden="0" w:uiPriority="73" w:unhideWhenUsed="0"/>
-    <w:lsdException w:name="Subtle Emphasis" w:semiHidden="0" w:uiPriority="19" w:unhideWhenUsed="0" w:qFormat="1"/>
-    <w:lsdException w:name="Intense Emphasis" w:semiHidden="0" w:uiPriority="21" w:unhideWhenUsed="0" w:qFormat="1"/>
-    <w:lsdException w:name="Subtle Reference" w:semiHidden="0" w:uiPriority="31" w:unhideWhenUsed="0" w:qFormat="1"/>
-    <w:lsdException w:name="Intense Reference" w:semiHidden="0" w:uiPriority="32" w:unhideWhenUsed="0" w:qFormat="1"/>
-    <w:lsdException w:name="Book Title" w:semiHidden="0" w:uiPriority="33" w:unhideWhenUsed="0" w:qFormat="1"/>
-    <w:lsdException w:name="Bibliography" w:uiPriority="37"/>
-    <w:lsdException w:name="TOC Heading" w:uiPriority="39" w:qFormat="1"/>
+  <w:latentStyles w:defLockedState="0" w:defUIPriority="99" w:defSemiHidden="0" w:defUnhideWhenUsed="0" w:defQFormat="0" w:count="375">
+    <w:lsdException w:name="Normal" w:uiPriority="0" w:qFormat="1"/>
+    <w:lsdException w:name="heading 1" w:uiPriority="9" w:qFormat="1"/>
+    <w:lsdException w:name="heading 2" w:semiHidden="1" w:uiPriority="9" w:unhideWhenUsed="1" w:qFormat="1"/>
+    <w:lsdException w:name="heading 3" w:semiHidden="1" w:uiPriority="9" w:unhideWhenUsed="1" w:qFormat="1"/>
+    <w:lsdException w:name="heading 4" w:semiHidden="1" w:uiPriority="9" w:unhideWhenUsed="1" w:qFormat="1"/>
+    <w:lsdException w:name="heading 5" w:semiHidden="1" w:uiPriority="9" w:unhideWhenUsed="1" w:qFormat="1"/>
+    <w:lsdException w:name="heading 6" w:semiHidden="1" w:uiPriority="9" w:unhideWhenUsed="1" w:qFormat="1"/>
+    <w:lsdException w:name="heading 7" w:semiHidden="1" w:uiPriority="9" w:unhideWhenUsed="1" w:qFormat="1"/>
+    <w:lsdException w:name="heading 8" w:semiHidden="1" w:uiPriority="9" w:unhideWhenUsed="1" w:qFormat="1"/>
+    <w:lsdException w:name="heading 9" w:semiHidden="1" w:uiPriority="9" w:unhideWhenUsed="1" w:qFormat="1"/>
+    <w:lsdException w:name="index 1" w:semiHidden="1" w:unhideWhenUsed="1"/>
+    <w:lsdException w:name="index 2" w:semiHidden="1" w:unhideWhenUsed="1"/>
+    <w:lsdException w:name="index 3" w:semiHidden="1" w:unhideWhenUsed="1"/>
+    <w:lsdException w:name="index 4" w:semiHidden="1" w:unhideWhenUsed="1"/>
+    <w:lsdException w:name="index 5" w:semiHidden="1" w:unhideWhenUsed="1"/>
+    <w:lsdException w:name="index 6" w:semiHidden="1" w:unhideWhenUsed="1"/>
+    <w:lsdException w:name="index 7" w:semiHidden="1" w:unhideWhenUsed="1"/>
+    <w:lsdException w:name="index 8" w:semiHidden="1" w:unhideWhenUsed="1"/>
+    <w:lsdException w:name="index 9" w:semiHidden="1" w:unhideWhenUsed="1"/>
+    <w:lsdException w:name="toc 1" w:semiHidden="1" w:uiPriority="39" w:unhideWhenUsed="1"/>
+    <w:lsdException w:name="toc 2" w:semiHidden="1" w:uiPriority="39" w:unhideWhenUsed="1"/>
+    <w:lsdException w:name="toc 3" w:semiHidden="1" w:uiPriority="39" w:unhideWhenUsed="1"/>
+    <w:lsdException w:name="toc 4" w:semiHidden="1" w:uiPriority="39" w:unhideWhenUsed="1"/>
+    <w:lsdException w:name="toc 5" w:semiHidden="1" w:uiPriority="39" w:unhideWhenUsed="1"/>
+    <w:lsdException w:name="toc 6" w:semiHidden="1" w:uiPriority="39" w:unhideWhenUsed="1"/>
+    <w:lsdException w:name="toc 7" w:semiHidden="1" w:uiPriority="39" w:unhideWhenUsed="1"/>
+    <w:lsdException w:name="toc 8" w:semiHidden="1" w:uiPriority="39" w:unhideWhenUsed="1"/>
+    <w:lsdException w:name="toc 9" w:semiHidden="1" w:uiPriority="39" w:unhideWhenUsed="1"/>
+    <w:lsdException w:name="Normal Indent" w:semiHidden="1" w:unhideWhenUsed="1"/>
+    <w:lsdException w:name="footnote text" w:semiHidden="1" w:unhideWhenUsed="1"/>
+    <w:lsdException w:name="annotation text" w:semiHidden="1" w:unhideWhenUsed="1"/>
+    <w:lsdException w:name="header" w:semiHidden="1" w:unhideWhenUsed="1"/>
+    <w:lsdException w:name="footer" w:semiHidden="1" w:unhideWhenUsed="1"/>
+    <w:lsdException w:name="index heading" w:semiHidden="1" w:unhideWhenUsed="1"/>
+    <w:lsdException w:name="caption" w:semiHidden="1" w:uiPriority="35" w:unhideWhenUsed="1" w:qFormat="1"/>
+    <w:lsdException w:name="table of figures" w:semiHidden="1" w:unhideWhenUsed="1"/>
+    <w:lsdException w:name="envelope address" w:semiHidden="1" w:unhideWhenUsed="1"/>
+    <w:lsdException w:name="envelope return" w:semiHidden="1" w:unhideWhenUsed="1"/>
+    <w:lsdException w:name="footnote reference" w:semiHidden="1" w:unhideWhenUsed="1"/>
+    <w:lsdException w:name="annotation reference" w:semiHidden="1" w:unhideWhenUsed="1"/>
+    <w:lsdException w:name="line number" w:semiHidden="1" w:unhideWhenUsed="1"/>
+    <w:lsdException w:name="page number" w:semiHidden="1" w:unhideWhenUsed="1"/>
+    <w:lsdException w:name="endnote reference" w:semiHidden="1" w:unhideWhenUsed="1"/>
+    <w:lsdException w:name="endnote text" w:semiHidden="1" w:unhideWhenUsed="1"/>
+    <w:lsdException w:name="table of authorities" w:semiHidden="1" w:unhideWhenUsed="1"/>
+    <w:lsdException w:name="macro" w:semiHidden="1" w:unhideWhenUsed="1"/>
+    <w:lsdException w:name="toa heading" w:semiHidden="1" w:unhideWhenUsed="1"/>
+    <w:lsdException w:name="List" w:semiHidden="1" w:unhideWhenUsed="1"/>
+    <w:lsdException w:name="List Bullet" w:semiHidden="1" w:unhideWhenUsed="1"/>
+    <w:lsdException w:name="List Number" w:semiHidden="1" w:unhideWhenUsed="1"/>
+    <w:lsdException w:name="List 2" w:semiHidden="1" w:unhideWhenUsed="1"/>
+    <w:lsdException w:name="List 3" w:semiHidden="1" w:unhideWhenUsed="1"/>
+    <w:lsdException w:name="List 4" w:semiHidden="1" w:unhideWhenUsed="1"/>
+    <w:lsdException w:name="List 5" w:semiHidden="1" w:unhideWhenUsed="1"/>
+    <w:lsdException w:name="List Bullet 2" w:semiHidden="1" w:unhideWhenUsed="1"/>
+    <w:lsdException w:name="List Bullet 3" w:semiHidden="1" w:unhideWhenUsed="1"/>
+    <w:lsdException w:name="List Bullet 4" w:semiHidden="1" w:unhideWhenUsed="1"/>
+    <w:lsdException w:name="List Bullet 5" w:semiHidden="1" w:unhideWhenUsed="1"/>
+    <w:lsdException w:name="List Number 2" w:semiHidden="1" w:unhideWhenUsed="1"/>
+    <w:lsdException w:name="List Number 3" w:semiHidden="1" w:unhideWhenUsed="1"/>
+    <w:lsdException w:name="List Number 4" w:semiHidden="1" w:unhideWhenUsed="1"/>
+    <w:lsdException w:name="List Number 5" w:semiHidden="1" w:unhideWhenUsed="1"/>
+    <w:lsdException w:name="Title" w:uiPriority="10" w:qFormat="1"/>
+    <w:lsdException w:name="Closing" w:semiHidden="1" w:unhideWhenUsed="1"/>
+    <w:lsdException w:name="Signature" w:semiHidden="1" w:unhideWhenUsed="1"/>
+    <w:lsdException w:name="Default Paragraph Font" w:semiHidden="1" w:uiPriority="1" w:unhideWhenUsed="1"/>
+    <w:lsdException w:name="Body Text" w:semiHidden="1" w:unhideWhenUsed="1"/>
+    <w:lsdException w:name="Body Text Indent" w:semiHidden="1" w:unhideWhenUsed="1"/>
+    <w:lsdException w:name="List Continue" w:semiHidden="1" w:unhideWhenUsed="1"/>
+    <w:lsdException w:name="List Continue 2" w:semiHidden="1" w:unhideWhenUsed="1"/>
+    <w:lsdException w:name="List Continue 3" w:semiHidden="1" w:unhideWhenUsed="1"/>
+    <w:lsdException w:name="List Continue 4" w:semiHidden="1" w:unhideWhenUsed="1"/>
+    <w:lsdException w:name="List Continue 5" w:semiHidden="1" w:unhideWhenUsed="1"/>
+    <w:lsdException w:name="Message Header" w:semiHidden="1" w:unhideWhenUsed="1"/>
+    <w:lsdException w:name="Subtitle" w:uiPriority="11" w:qFormat="1"/>
+    <w:lsdException w:name="Salutation" w:semiHidden="1" w:unhideWhenUsed="1"/>
+    <w:lsdException w:name="Date" w:semiHidden="1" w:unhideWhenUsed="1"/>
+    <w:lsdException w:name="Body Text First Indent" w:semiHidden="1" w:unhideWhenUsed="1"/>
+    <w:lsdException w:name="Body Text First Indent 2" w:semiHidden="1" w:unhideWhenUsed="1"/>
+    <w:lsdException w:name="Note Heading" w:semiHidden="1" w:unhideWhenUsed="1"/>
+    <w:lsdException w:name="Body Text 2" w:semiHidden="1" w:unhideWhenUsed="1"/>
+    <w:lsdException w:name="Body Text 3" w:semiHidden="1" w:unhideWhenUsed="1"/>
+    <w:lsdException w:name="Body Text Indent 2" w:semiHidden="1" w:unhideWhenUsed="1"/>
+    <w:lsdException w:name="Body Text Indent 3" w:semiHidden="1" w:unhideWhenUsed="1"/>
+    <w:lsdException w:name="Block Text" w:semiHidden="1" w:unhideWhenUsed="1"/>
+    <w:lsdException w:name="Hyperlink" w:semiHidden="1" w:unhideWhenUsed="1"/>
+    <w:lsdException w:name="FollowedHyperlink" w:semiHidden="1" w:unhideWhenUsed="1"/>
+    <w:lsdException w:name="Strong" w:uiPriority="22" w:qFormat="1"/>
+    <w:lsdException w:name="Emphasis" w:uiPriority="20" w:qFormat="1"/>
+    <w:lsdException w:name="Document Map" w:semiHidden="1" w:unhideWhenUsed="1"/>
+    <w:lsdException w:name="Plain Text" w:semiHidden="1" w:unhideWhenUsed="1"/>
+    <w:lsdException w:name="E-mail Signature" w:semiHidden="1" w:unhideWhenUsed="1"/>
+    <w:lsdException w:name="HTML Top of Form" w:semiHidden="1" w:unhideWhenUsed="1"/>
+    <w:lsdException w:name="HTML Bottom of Form" w:semiHidden="1" w:unhideWhenUsed="1"/>
+    <w:lsdException w:name="Normal (Web)" w:semiHidden="1" w:unhideWhenUsed="1"/>
+    <w:lsdException w:name="HTML Acronym" w:semiHidden="1" w:unhideWhenUsed="1"/>
+    <w:lsdException w:name="HTML Address" w:semiHidden="1" w:unhideWhenUsed="1"/>
+    <w:lsdException w:name="HTML Cite" w:semiHidden="1" w:unhideWhenUsed="1"/>
+    <w:lsdException w:name="HTML Code" w:semiHidden="1" w:unhideWhenUsed="1"/>
+    <w:lsdException w:name="HTML Definition" w:semiHidden="1" w:unhideWhenUsed="1"/>
+    <w:lsdException w:name="HTML Keyboard" w:semiHidden="1" w:unhideWhenUsed="1"/>
+    <w:lsdException w:name="HTML Preformatted" w:semiHidden="1" w:unhideWhenUsed="1"/>
+    <w:lsdException w:name="HTML Sample" w:semiHidden="1" w:unhideWhenUsed="1"/>
+    <w:lsdException w:name="HTML Typewriter" w:semiHidden="1" w:unhideWhenUsed="1"/>
+    <w:lsdException w:name="HTML Variable" w:semiHidden="1" w:unhideWhenUsed="1"/>
+    <w:lsdException w:name="Normal Table" w:semiHidden="1" w:unhideWhenUsed="1"/>
+    <w:lsdException w:name="annotation subject" w:semiHidden="1" w:unhideWhenUsed="1"/>
+    <w:lsdException w:name="No List" w:semiHidden="1" w:unhideWhenUsed="1"/>
+    <w:lsdException w:name="Outline List 1" w:semiHidden="1" w:unhideWhenUsed="1"/>
+    <w:lsdException w:name="Outline List 2" w:semiHidden="1" w:unhideWhenUsed="1"/>
+    <w:lsdException w:name="Outline List 3" w:semiHidden="1" w:unhideWhenUsed="1"/>
+    <w:lsdException w:name="Table Simple 1" w:semiHidden="1" w:unhideWhenUsed="1"/>
+    <w:lsdException w:name="Table Simple 2" w:semiHidden="1" w:unhideWhenUsed="1"/>
+    <w:lsdException w:name="Table Simple 3" w:semiHidden="1" w:unhideWhenUsed="1"/>
+    <w:lsdException w:name="Table Classic 1" w:semiHidden="1" w:unhideWhenUsed="1"/>
+    <w:lsdException w:name="Table Classic 2" w:semiHidden="1" w:unhideWhenUsed="1"/>
+    <w:lsdException w:name="Table Classic 3" w:semiHidden="1" w:unhideWhenUsed="1"/>
+    <w:lsdException w:name="Table Classic 4" w:semiHidden="1" w:unhideWhenUsed="1"/>
+    <w:lsdException w:name="Table Colorful 1" w:semiHidden="1" w:unhideWhenUsed="1"/>
+    <w:lsdException w:name="Table Colorful 2" w:semiHidden="1" w:unhideWhenUsed="1"/>
+    <w:lsdException w:name="Table Colorful 3" w:semiHidden="1" w:unhideWhenUsed="1"/>
+    <w:lsdException w:name="Table Columns 1" w:semiHidden="1" w:unhideWhenUsed="1"/>
+    <w:lsdException w:name="Table Columns 2" w:semiHidden="1" w:unhideWhenUsed="1"/>
+    <w:lsdException w:name="Table Columns 3" w:semiHidden="1" w:unhideWhenUsed="1"/>
+    <w:lsdException w:name="Table Columns 4" w:semiHidden="1" w:unhideWhenUsed="1"/>
+    <w:lsdException w:name="Table Columns 5" w:semiHidden="1" w:unhideWhenUsed="1"/>
+    <w:lsdException w:name="Table Grid 1" w:semiHidden="1" w:unhideWhenUsed="1"/>
+    <w:lsdException w:name="Table Grid 2" w:semiHidden="1" w:unhideWhenUsed="1"/>
+    <w:lsdException w:name="Table Grid 3" w:semiHidden="1" w:unhideWhenUsed="1"/>
+    <w:lsdException w:name="Table Grid 4" w:semiHidden="1" w:unhideWhenUsed="1"/>
+    <w:lsdException w:name="Table Grid 5" w:semiHidden="1" w:unhideWhenUsed="1"/>
+    <w:lsdException w:name="Table Grid 6" w:semiHidden="1" w:unhideWhenUsed="1"/>
+    <w:lsdException w:name="Table Grid 7" w:semiHidden="1" w:unhideWhenUsed="1"/>
+    <w:lsdException w:name="Table Grid 8" w:semiHidden="1" w:unhideWhenUsed="1"/>
+    <w:lsdException w:name="Table List 1" w:semiHidden="1" w:unhideWhenUsed="1"/>
+    <w:lsdException w:name="Table List 2" w:semiHidden="1" w:unhideWhenUsed="1"/>
+    <w:lsdException w:name="Table List 3" w:semiHidden="1" w:unhideWhenUsed="1"/>
+    <w:lsdException w:name="Table List 4" w:semiHidden="1" w:unhideWhenUsed="1"/>
+    <w:lsdException w:name="Table List 5" w:semiHidden="1" w:unhideWhenUsed="1"/>
+    <w:lsdException w:name="Table List 6" w:semiHidden="1" w:unhideWhenUsed="1"/>
+    <w:lsdException w:name="Table List 7" w:semiHidden="1" w:unhideWhenUsed="1"/>
+    <w:lsdException w:name="Table List 8" w:semiHidden="1" w:unhideWhenUsed="1"/>
+    <w:lsdException w:name="Table 3D effects 1" w:semiHidden="1" w:unhideWhenUsed="1"/>
+    <w:lsdException w:name="Table 3D effects 2" w:semiHidden="1" w:unhideWhenUsed="1"/>
+    <w:lsdException w:name="Table 3D effects 3" w:semiHidden="1" w:unhideWhenUsed="1"/>
+    <w:lsdException w:name="Table Contemporary" w:semiHidden="1" w:unhideWhenUsed="1"/>
+    <w:lsdException w:name="Table Elegant" w:semiHidden="1" w:unhideWhenUsed="1"/>
+    <w:lsdException w:name="Table Professional" w:semiHidden="1" w:unhideWhenUsed="1"/>
+    <w:lsdException w:name="Table Subtle 1" w:semiHidden="1" w:unhideWhenUsed="1"/>
+    <w:lsdException w:name="Table Subtle 2" w:semiHidden="1" w:unhideWhenUsed="1"/>
+    <w:lsdException w:name="Table Web 1" w:semiHidden="1" w:unhideWhenUsed="1"/>
+    <w:lsdException w:name="Table Web 2" w:semiHidden="1" w:unhideWhenUsed="1"/>
+    <w:lsdException w:name="Table Web 3" w:semiHidden="1" w:unhideWhenUsed="1"/>
+    <w:lsdException w:name="Balloon Text" w:semiHidden="1" w:unhideWhenUsed="1"/>
+    <w:lsdException w:name="Table Grid" w:uiPriority="59"/>
+    <w:lsdException w:name="Table Theme" w:semiHidden="1" w:unhideWhenUsed="1"/>
+    <w:lsdException w:name="Placeholder Text" w:semiHidden="1"/>
+    <w:lsdException w:name="No Spacing" w:uiPriority="1" w:qFormat="1"/>
+    <w:lsdException w:name="Light Shading" w:uiPriority="60"/>
+    <w:lsdException w:name="Light List" w:uiPriority="61"/>
+    <w:lsdException w:name="Light Grid" w:uiPriority="62"/>
+    <w:lsdException w:name="Medium Shading 1" w:uiPriority="63"/>
+    <w:lsdException w:name="Medium Shading 2" w:uiPriority="64"/>
+    <w:lsdException w:name="Medium List 1" w:uiPriority="65"/>
+    <w:lsdException w:name="Medium List 2" w:uiPriority="66"/>
+    <w:lsdException w:name="Medium Grid 1" w:uiPriority="67"/>
+    <w:lsdException w:name="Medium Grid 2" w:uiPriority="68"/>
+    <w:lsdException w:name="Medium Grid 3" w:uiPriority="69"/>
+    <w:lsdException w:name="Dark List" w:uiPriority="70"/>
+    <w:lsdException w:name="Colorful Shading" w:uiPriority="71"/>
+    <w:lsdException w:name="Colorful List" w:uiPriority="72"/>
+    <w:lsdException w:name="Colorful Grid" w:uiPriority="73"/>
+    <w:lsdException w:name="Light Shading Accent 1" w:uiPriority="60"/>
+    <w:lsdException w:name="Light List Accent 1" w:uiPriority="61"/>
+    <w:lsdException w:name="Light Grid Accent 1" w:uiPriority="62"/>
+    <w:lsdException w:name="Medium Shading 1 Accent 1" w:uiPriority="63"/>
+    <w:lsdException w:name="Medium Shading 2 Accent 1" w:uiPriority="64"/>
+    <w:lsdException w:name="Medium List 1 Accent 1" w:uiPriority="65"/>
+    <w:lsdException w:name="Revision" w:semiHidden="1"/>
+    <w:lsdException w:name="List Paragraph" w:uiPriority="34" w:qFormat="1"/>
+    <w:lsdException w:name="Quote" w:uiPriority="29" w:qFormat="1"/>
+    <w:lsdException w:name="Intense Quote" w:uiPriority="30" w:qFormat="1"/>
+    <w:lsdException w:name="Medium List 2 Accent 1" w:uiPriority="66"/>
+    <w:lsdException w:name="Medium Grid 1 Accent 1" w:uiPriority="67"/>
+    <w:lsdException w:name="Medium Grid 2 Accent 1" w:uiPriority="68"/>
+    <w:lsdException w:name="Medium Grid 3 Accent 1" w:uiPriority="69"/>
+    <w:lsdException w:name="Dark List Accent 1" w:uiPriority="70"/>
+    <w:lsdException w:name="Colorful Shading Accent 1" w:uiPriority="71"/>
+    <w:lsdException w:name="Colorful List Accent 1" w:uiPriority="72"/>
+    <w:lsdException w:name="Colorful Grid Accent 1" w:uiPriority="73"/>
+    <w:lsdException w:name="Light Shading Accent 2" w:uiPriority="60"/>
+    <w:lsdException w:name="Light List Accent 2" w:uiPriority="61"/>
+    <w:lsdException w:name="Light Grid Accent 2" w:uiPriority="62"/>
+    <w:lsdException w:name="Medium Shading 1 Accent 2" w:uiPriority="63"/>
+    <w:lsdException w:name="Medium Shading 2 Accent 2" w:uiPriority="64"/>
+    <w:lsdException w:name="Medium List 1 Accent 2" w:uiPriority="65"/>
+    <w:lsdException w:name="Medium List 2 Accent 2" w:uiPriority="66"/>
+    <w:lsdException w:name="Medium Grid 1 Accent 2" w:uiPriority="67"/>
+    <w:lsdException w:name="Medium Grid 2 Accent 2" w:uiPriority="68"/>
+    <w:lsdException w:name="Medium Grid 3 Accent 2" w:uiPriority="69"/>
+    <w:lsdException w:name="Dark List Accent 2" w:uiPriority="70"/>
+    <w:lsdException w:name="Colorful Shading Accent 2" w:uiPriority="71"/>
+    <w:lsdException w:name="Colorful List Accent 2" w:uiPriority="72"/>
+    <w:lsdException w:name="Colorful Grid Accent 2" w:uiPriority="73"/>
+    <w:lsdException w:name="Light Shading Accent 3" w:uiPriority="60"/>
+    <w:lsdException w:name="Light List Accent 3" w:uiPriority="61"/>
+    <w:lsdException w:name="Light Grid Accent 3" w:uiPriority="62"/>
+    <w:lsdException w:name="Medium Shading 1 Accent 3" w:uiPriority="63"/>
+    <w:lsdException w:name="Medium Shading 2 Accent 3" w:uiPriority="64"/>
+    <w:lsdException w:name="Medium List 1 Accent 3" w:uiPriority="65"/>
+    <w:lsdException w:name="Medium List 2 Accent 3" w:uiPriority="66"/>
+    <w:lsdException w:name="Medium Grid 1 Accent 3" w:uiPriority="67"/>
+    <w:lsdException w:name="Medium Grid 2 Accent 3" w:uiPriority="68"/>
+    <w:lsdException w:name="Medium Grid 3 Accent 3" w:uiPriority="69"/>
+    <w:lsdException w:name="Dark List Accent 3" w:uiPriority="70"/>
+    <w:lsdException w:name="Colorful Shading Accent 3" w:uiPriority="71"/>
+    <w:lsdException w:name="Colorful List Accent 3" w:uiPriority="72"/>
+    <w:lsdException w:name="Colorful Grid Accent 3" w:uiPriority="73"/>
+    <w:lsdException w:name="Light Shading Accent 4" w:uiPriority="60"/>
+    <w:lsdException w:name="Light List Accent 4" w:uiPriority="61"/>
+    <w:lsdException w:name="Light Grid Accent 4" w:uiPriority="62"/>
+    <w:lsdException w:name="Medium Shading 1 Accent 4" w:uiPriority="63"/>
+    <w:lsdException w:name="Medium Shading 2 Accent 4" w:uiPriority="64"/>
+    <w:lsdException w:name="Medium List 1 Accent 4" w:uiPriority="65"/>
+    <w:lsdException w:name="Medium List 2 Accent 4" w:uiPriority="66"/>
+    <w:lsdException w:name="Medium Grid 1 Accent 4" w:uiPriority="67"/>
+    <w:lsdException w:name="Medium Grid 2 Accent 4" w:uiPriority="68"/>
+    <w:lsdException w:name="Medium Grid 3 Accent 4" w:uiPriority="69"/>
+    <w:lsdException w:name="Dark List Accent 4" w:uiPriority="70"/>
+    <w:lsdException w:name="Colorful Shading Accent 4" w:uiPriority="71"/>
+    <w:lsdException w:name="Colorful List Accent 4" w:uiPriority="72"/>
+    <w:lsdException w:name="Colorful Grid Accent 4" w:uiPriority="73"/>
+    <w:lsdException w:name="Light Shading Accent 5" w:uiPriority="60"/>
+    <w:lsdException w:name="Light List Accent 5" w:uiPriority="61"/>
+    <w:lsdException w:name="Light Grid Accent 5" w:uiPriority="62"/>
+    <w:lsdException w:name="Medium Shading 1 Accent 5" w:uiPriority="63"/>
+    <w:lsdException w:name="Medium Shading 2 Accent 5" w:uiPriority="64"/>
+    <w:lsdException w:name="Medium List 1 Accent 5" w:uiPriority="65"/>
+    <w:lsdException w:name="Medium List 2 Accent 5" w:uiPriority="66"/>
+    <w:lsdException w:name="Medium Grid 1 Accent 5" w:uiPriority="67"/>
+    <w:lsdException w:name="Medium Grid 2 Accent 5" w:uiPriority="68"/>
+    <w:lsdException w:name="Medium Grid 3 Accent 5" w:uiPriority="69"/>
+    <w:lsdException w:name="Dark List Accent 5" w:uiPriority="70"/>
+    <w:lsdException w:name="Colorful Shading Accent 5" w:uiPriority="71"/>
+    <w:lsdException w:name="Colorful List Accent 5" w:uiPriority="72"/>
+    <w:lsdException w:name="Colorful Grid Accent 5" w:uiPriority="73"/>
+    <w:lsdException w:name="Light Shading Accent 6" w:uiPriority="60"/>
+    <w:lsdException w:name="Light List Accent 6" w:uiPriority="61"/>
+    <w:lsdException w:name="Light Grid Accent 6" w:uiPriority="62"/>
+    <w:lsdException w:name="Medium Shading 1 Accent 6" w:uiPriority="63"/>
+    <w:lsdException w:name="Medium Shading 2 Accent 6" w:uiPriority="64"/>
+    <w:lsdException w:name="Medium List 1 Accent 6" w:uiPriority="65"/>
+    <w:lsdException w:name="Medium List 2 Accent 6" w:uiPriority="66"/>
+    <w:lsdException w:name="Medium Grid 1 Accent 6" w:uiPriority="67"/>
+    <w:lsdException w:name="Medium Grid 2 Accent 6" w:uiPriority="68"/>
+    <w:lsdException w:name="Medium Grid 3 Accent 6" w:uiPriority="69"/>
+    <w:lsdException w:name="Dark List Accent 6" w:uiPriority="70"/>
+    <w:lsdException w:name="Colorful Shading Accent 6" w:uiPriority="71"/>
+    <w:lsdException w:name="Colorful List Accent 6" w:uiPriority="72"/>
+    <w:lsdException w:name="Colorful Grid Accent 6" w:uiPriority="73"/>
+    <w:lsdException w:name="Subtle Emphasis" w:uiPriority="19" w:qFormat="1"/>
+    <w:lsdException w:name="Intense Emphasis" w:uiPriority="21" w:qFormat="1"/>
+    <w:lsdException w:name="Subtle Reference" w:uiPriority="31" w:qFormat="1"/>
+    <w:lsdException w:name="Intense Reference" w:uiPriority="32" w:qFormat="1"/>
+    <w:lsdException w:name="Book Title" w:uiPriority="33" w:qFormat="1"/>
+    <w:lsdException w:name="Bibliography" w:semiHidden="1" w:uiPriority="37" w:unhideWhenUsed="1"/>
+    <w:lsdException w:name="TOC Heading" w:semiHidden="1" w:uiPriority="39" w:unhideWhenUsed="1" w:qFormat="1"/>
+    <w:lsdException w:name="Grid Table Light" w:semiHidden="1" w:unhideWhenUsed="1"/>
+    <w:lsdException w:name="Grid Table 1 Light" w:semiHidden="1" w:unhideWhenUsed="1"/>
+    <w:lsdException w:name="Grid Table 2" w:semiHidden="1" w:unhideWhenUsed="1"/>
+    <w:lsdException w:name="Grid Table 3" w:semiHidden="1" w:unhideWhenUsed="1"/>
+    <w:lsdException w:name="Grid Table 4" w:uiPriority="49"/>
+    <w:lsdException w:name="Grid Table 5 Dark" w:uiPriority="50"/>
+    <w:lsdException w:name="Grid Table 6 Colorful" w:uiPriority="51"/>
+    <w:lsdException w:name="Grid Table 7 Colorful" w:uiPriority="52"/>
+    <w:lsdException w:name="Grid Table 1 Light Accent 1" w:uiPriority="46"/>
+    <w:lsdException w:name="Grid Table 2 Accent 1" w:uiPriority="47"/>
+    <w:lsdException w:name="Grid Table 3 Accent 1" w:uiPriority="48"/>
+    <w:lsdException w:name="Grid Table 4 Accent 1" w:uiPriority="49"/>
+    <w:lsdException w:name="Grid Table 5 Dark Accent 1" w:uiPriority="50"/>
+    <w:lsdException w:name="Grid Table 6 Colorful Accent 1" w:uiPriority="51"/>
+    <w:lsdException w:name="Grid Table 7 Colorful Accent 1" w:uiPriority="52"/>
+    <w:lsdException w:name="Grid Table 1 Light Accent 2" w:uiPriority="46"/>
+    <w:lsdException w:name="Grid Table 2 Accent 2" w:uiPriority="47"/>
+    <w:lsdException w:name="Grid Table 3 Accent 2" w:uiPriority="48"/>
+    <w:lsdException w:name="Grid Table 4 Accent 2" w:uiPriority="49"/>
+    <w:lsdException w:name="Grid Table 5 Dark Accent 2" w:uiPriority="50"/>
+    <w:lsdException w:name="Grid Table 6 Colorful Accent 2" w:uiPriority="51"/>
+    <w:lsdException w:name="Grid Table 7 Colorful Accent 2" w:uiPriority="52"/>
+    <w:lsdException w:name="Grid Table 1 Light Accent 3" w:uiPriority="46"/>
+    <w:lsdException w:name="Grid Table 2 Accent 3" w:uiPriority="47"/>
+    <w:lsdException w:name="Grid Table 3 Accent 3" w:uiPriority="48"/>
+    <w:lsdException w:name="Grid Table 4 Accent 3" w:uiPriority="49"/>
+    <w:lsdException w:name="Grid Table 5 Dark Accent 3" w:uiPriority="50"/>
+    <w:lsdException w:name="Grid Table 6 Colorful Accent 3" w:uiPriority="51"/>
+    <w:lsdException w:name="Grid Table 7 Colorful Accent 3" w:uiPriority="52"/>
+    <w:lsdException w:name="Grid Table 1 Light Accent 4" w:uiPriority="46"/>
+    <w:lsdException w:name="Grid Table 2 Accent 4" w:uiPriority="47"/>
+    <w:lsdException w:name="Grid Table 3 Accent 4" w:uiPriority="48"/>
+    <w:lsdException w:name="Grid Table 4 Accent 4" w:uiPriority="49"/>
+    <w:lsdException w:name="Grid Table 5 Dark Accent 4" w:uiPriority="50"/>
+    <w:lsdException w:name="Grid Table 6 Colorful Accent 4" w:uiPriority="51"/>
+    <w:lsdException w:name="Grid Table 7 Colorful Accent 4" w:uiPriority="52"/>
+    <w:lsdException w:name="Grid Table 1 Light Accent 5" w:uiPriority="46"/>
+    <w:lsdException w:name="Grid Table 2 Accent 5" w:uiPriority="47"/>
+    <w:lsdException w:name="Grid Table 3 Accent 5" w:uiPriority="48"/>
+    <w:lsdException w:name="Grid Table 4 Accent 5" w:uiPriority="49"/>
+    <w:lsdException w:name="Grid Table 5 Dark Accent 5" w:uiPriority="50"/>
+    <w:lsdException w:name="Grid Table 6 Colorful Accent 5" w:uiPriority="51"/>
+    <w:lsdException w:name="Grid Table 7 Colorful Accent 5" w:uiPriority="52"/>
+    <w:lsdException w:name="Grid Table 1 Light Accent 6" w:uiPriority="46"/>
+    <w:lsdException w:name="Grid Table 2 Accent 6" w:uiPriority="47"/>
+    <w:lsdException w:name="Grid Table 3 Accent 6" w:uiPriority="48"/>
+    <w:lsdException w:name="Grid Table 4 Accent 6" w:uiPriority="49"/>
+    <w:lsdException w:name="Grid Table 5 Dark Accent 6" w:uiPriority="50"/>
+    <w:lsdException w:name="Grid Table 6 Colorful Accent 6" w:uiPriority="51"/>
+    <w:lsdException w:name="Grid Table 7 Colorful Accent 6" w:uiPriority="52"/>
+    <w:lsdException w:name="List Table 1 Light" w:uiPriority="46"/>
+    <w:lsdException w:name="List Table 2" w:uiPriority="47"/>
+    <w:lsdException w:name="List Table 3" w:uiPriority="48"/>
+    <w:lsdException w:name="List Table 4" w:uiPriority="49"/>
+    <w:lsdException w:name="List Table 5 Dark" w:uiPriority="50"/>
+    <w:lsdException w:name="List Table 6 Colorful" w:uiPriority="51"/>
+    <w:lsdException w:name="List Table 7 Colorful" w:uiPriority="52"/>
+    <w:lsdException w:name="List Table 1 Light Accent 1" w:uiPriority="46"/>
+    <w:lsdException w:name="List Table 2 Accent 1" w:uiPriority="47"/>
+    <w:lsdException w:name="List Table 3 Accent 1" w:uiPriority="48"/>
+    <w:lsdException w:name="List Table 4 Accent 1" w:uiPriority="49"/>
+    <w:lsdException w:name="List Table 5 Dark Accent 1" w:uiPriority="50"/>
+    <w:lsdException w:name="List Table 6 Colorful Accent 1" w:uiPriority="51"/>
+    <w:lsdException w:name="List Table 7 Colorful Accent 1" w:uiPriority="52"/>
+    <w:lsdException w:name="List Table 1 Light Accent 2" w:uiPriority="46"/>
+    <w:lsdException w:name="List Table 2 Accent 2" w:uiPriority="47"/>
+    <w:lsdException w:name="List Table 3 Accent 2" w:uiPriority="48"/>
+    <w:lsdException w:name="List Table 4 Accent 2" w:uiPriority="49"/>
+    <w:lsdException w:name="List Table 5 Dark Accent 2" w:uiPriority="50"/>
+    <w:lsdException w:name="List Table 6 Colorful Accent 2" w:uiPriority="51"/>
+    <w:lsdException w:name="List Table 7 Colorful Accent 2" w:uiPriority="52"/>
+    <w:lsdException w:name="List Table 1 Light Accent 3" w:uiPriority="46"/>
+    <w:lsdException w:name="List Table 2 Accent 3" w:uiPriority="47"/>
+    <w:lsdException w:name="List Table 3 Accent 3" w:uiPriority="48"/>
+    <w:lsdException w:name="List Table 4 Accent 3" w:uiPriority="49"/>
+    <w:lsdException w:name="List Table 5 Dark Accent 3" w:uiPriority="50"/>
+    <w:lsdException w:name="List Table 6 Colorful Accent 3" w:uiPriority="51"/>
+    <w:lsdException w:name="List Table 7 Colorful Accent 3" w:uiPriority="52"/>
+    <w:lsdException w:name="List Table 1 Light Accent 4" w:uiPriority="46"/>
+    <w:lsdException w:name="List Table 2 Accent 4" w:uiPriority="47"/>
+    <w:lsdException w:name="List Table 3 Accent 4" w:uiPriority="48"/>
+    <w:lsdException w:name="List Table 4 Accent 4" w:uiPriority="49"/>
+    <w:lsdException w:name="List Table 5 Dark Accent 4" w:uiPriority="50"/>
+    <w:lsdException w:name="List Table 6 Colorful Accent 4" w:uiPriority="51"/>
+    <w:lsdException w:name="List Table 7 Colorful Accent 4" w:uiPriority="52"/>
+    <w:lsdException w:name="List Table 1 Light Accent 5" w:uiPriority="46"/>
+    <w:lsdException w:name="List Table 2 Accent 5" w:uiPriority="47"/>
+    <w:lsdException w:name="List Table 3 Accent 5" w:uiPriority="48"/>
+    <w:lsdException w:name="List Table 4 Accent 5" w:uiPriority="49"/>
+    <w:lsdException w:name="List Table 5 Dark Accent 5" w:uiPriority="50"/>
+    <w:lsdException w:name="List Table 6 Colorful Accent 5" w:uiPriority="51"/>
+    <w:lsdException w:name="List Table 7 Colorful Accent 5" w:uiPriority="52"/>
+    <w:lsdException w:name="List Table 1 Light Accent 6" w:uiPriority="46"/>
+    <w:lsdException w:name="List Table 2 Accent 6" w:uiPriority="47"/>
+    <w:lsdException w:name="List Table 3 Accent 6" w:uiPriority="48"/>
+    <w:lsdException w:name="List Table 4 Accent 6" w:uiPriority="49"/>
+    <w:lsdException w:name="List Table 5 Dark Accent 6" w:uiPriority="50"/>
+    <w:lsdException w:name="List Table 6 Colorful Accent 6" w:uiPriority="51"/>
+    <w:lsdException w:name="List Table 7 Colorful Accent 6" w:uiPriority="52"/>
+    <w:lsdException w:name="Mention" w:semiHidden="1" w:unhideWhenUsed="1"/>
+    <w:lsdException w:name="Smart Hyperlink" w:semiHidden="1" w:unhideWhenUsed="1"/>
+    <w:lsdException w:name="Hashtag" w:semiHidden="1" w:unhideWhenUsed="1"/>
+    <w:lsdException w:name="Unresolved Mention" w:semiHidden="1" w:unhideWhenUsed="1"/>
   </w:latentStyles>
   <w:style w:type="paragraph" w:default="1" w:styleId="Normal">
     <w:name w:val="Normal"/>

</xml_diff>

<commit_message>
- fixed table captions
</commit_message>
<xml_diff>
--- a/Submitted to JABES/LetterToEditor.docx
+++ b/Submitted to JABES/LetterToEditor.docx
@@ -1,6 +1,6 @@
 
 <file path=word/document.xml><?xml version="1.0" encoding="utf-8"?>
-<w:document xmlns:wpc="http://schemas.microsoft.com/office/word/2010/wordprocessingCanvas" xmlns:cx="http://schemas.microsoft.com/office/drawing/2014/chartex" xmlns:cx1="http://schemas.microsoft.com/office/drawing/2015/9/8/chartex" xmlns:cx2="http://schemas.microsoft.com/office/drawing/2015/10/21/chartex" xmlns:cx3="http://schemas.microsoft.com/office/drawing/2016/5/9/chartex" xmlns:cx4="http://schemas.microsoft.com/office/drawing/2016/5/10/chartex" xmlns:cx5="http://schemas.microsoft.com/office/drawing/2016/5/11/chartex" xmlns:cx6="http://schemas.microsoft.com/office/drawing/2016/5/12/chartex" xmlns:cx7="http://schemas.microsoft.com/office/drawing/2016/5/13/chartex" xmlns:cx8="http://schemas.microsoft.com/office/drawing/2016/5/14/chartex" xmlns:mc="http://schemas.openxmlformats.org/markup-compatibility/2006" xmlns:aink="http://schemas.microsoft.com/office/drawing/2016/ink" xmlns:am3d="http://schemas.microsoft.com/office/drawing/2017/model3d" xmlns:o="urn:schemas-microsoft-com:office:office" xmlns:r="http://schemas.openxmlformats.org/officeDocument/2006/relationships" xmlns:m="http://schemas.openxmlformats.org/officeDocument/2006/math" xmlns:v="urn:schemas-microsoft-com:vml" xmlns:wp14="http://schemas.microsoft.com/office/word/2010/wordprocessingDrawing" xmlns:wp="http://schemas.openxmlformats.org/drawingml/2006/wordprocessingDrawing" xmlns:w10="urn:schemas-microsoft-com:office:word" xmlns:w="http://schemas.openxmlformats.org/wordprocessingml/2006/main" xmlns:w14="http://schemas.microsoft.com/office/word/2010/wordml" xmlns:w15="http://schemas.microsoft.com/office/word/2012/wordml" xmlns:w16cid="http://schemas.microsoft.com/office/word/2016/wordml/cid" xmlns:w16se="http://schemas.microsoft.com/office/word/2015/wordml/symex" xmlns:wpg="http://schemas.microsoft.com/office/word/2010/wordprocessingGroup" xmlns:wpi="http://schemas.microsoft.com/office/word/2010/wordprocessingInk" xmlns:wne="http://schemas.microsoft.com/office/word/2006/wordml" xmlns:wps="http://schemas.microsoft.com/office/word/2010/wordprocessingShape" mc:Ignorable="w14 w15 w16se w16cid wp14">
+<w:document xmlns:wpc="http://schemas.microsoft.com/office/word/2010/wordprocessingCanvas" xmlns:mo="http://schemas.microsoft.com/office/mac/office/2008/main" xmlns:mc="http://schemas.openxmlformats.org/markup-compatibility/2006" xmlns:mv="urn:schemas-microsoft-com:mac:vml" xmlns:o="urn:schemas-microsoft-com:office:office" xmlns:r="http://schemas.openxmlformats.org/officeDocument/2006/relationships" xmlns:m="http://schemas.openxmlformats.org/officeDocument/2006/math" xmlns:v="urn:schemas-microsoft-com:vml" xmlns:wp14="http://schemas.microsoft.com/office/word/2010/wordprocessingDrawing" xmlns:wp="http://schemas.openxmlformats.org/drawingml/2006/wordprocessingDrawing" xmlns:w10="urn:schemas-microsoft-com:office:word" xmlns:w="http://schemas.openxmlformats.org/wordprocessingml/2006/main" xmlns:w14="http://schemas.microsoft.com/office/word/2010/wordml" xmlns:w15="http://schemas.microsoft.com/office/word/2012/wordml" xmlns:wpg="http://schemas.microsoft.com/office/word/2010/wordprocessingGroup" xmlns:wpi="http://schemas.microsoft.com/office/word/2010/wordprocessingInk" xmlns:wne="http://schemas.microsoft.com/office/word/2006/wordml" xmlns:wps="http://schemas.microsoft.com/office/word/2010/wordprocessingShape" mc:Ignorable="w14 w15 wp14">
   <w:body>
     <w:p>
       <w:pPr>
@@ -394,7 +394,13 @@
         <w:rPr>
           <w:rFonts w:asciiTheme="minorHAnsi" w:hAnsiTheme="minorHAnsi" w:cs="Times New Roman"/>
         </w:rPr>
-        <w:t>May 6, 2019</w:t>
+        <w:t>May 23</w:t>
+      </w:r>
+      <w:r>
+        <w:rPr>
+          <w:rFonts w:asciiTheme="minorHAnsi" w:hAnsiTheme="minorHAnsi" w:cs="Times New Roman"/>
+        </w:rPr>
+        <w:t>, 2019</w:t>
       </w:r>
     </w:p>
     <w:p>
@@ -460,13 +466,25 @@
         <w:rPr>
           <w:rFonts w:asciiTheme="minorHAnsi" w:hAnsiTheme="minorHAnsi" w:cs="Times New Roman"/>
         </w:rPr>
-        <w:t xml:space="preserve"> tag loss model</w:t>
-      </w:r>
-      <w:r>
-        <w:rPr>
-          <w:rFonts w:asciiTheme="minorHAnsi" w:hAnsiTheme="minorHAnsi" w:cs="Times New Roman"/>
-        </w:rPr>
-        <w:t>” as an expository paper</w:t>
+        <w:t xml:space="preserve"> </w:t>
+      </w:r>
+      <w:r>
+        <w:rPr>
+          <w:rFonts w:asciiTheme="minorHAnsi" w:hAnsiTheme="minorHAnsi" w:cs="Times New Roman"/>
+        </w:rPr>
+        <w:t xml:space="preserve">model with </w:t>
+      </w:r>
+      <w:r>
+        <w:rPr>
+          <w:rFonts w:asciiTheme="minorHAnsi" w:hAnsiTheme="minorHAnsi" w:cs="Times New Roman"/>
+        </w:rPr>
+        <w:t>tag loss</w:t>
+      </w:r>
+      <w:r>
+        <w:rPr>
+          <w:rFonts w:asciiTheme="minorHAnsi" w:hAnsiTheme="minorHAnsi" w:cs="Times New Roman"/>
+        </w:rPr>
+        <w:t>”</w:t>
       </w:r>
       <w:r>
         <w:rPr>
@@ -606,6 +624,12 @@
         <w:rPr>
           <w:rFonts w:asciiTheme="minorHAnsi" w:hAnsiTheme="minorHAnsi" w:cs="Times New Roman"/>
         </w:rPr>
+        <w:t>.</w:t>
+      </w:r>
+      <w:r>
+        <w:rPr>
+          <w:rFonts w:asciiTheme="minorHAnsi" w:hAnsiTheme="minorHAnsi" w:cs="Times New Roman"/>
+        </w:rPr>
         <w:t xml:space="preserve">  R</w:t>
       </w:r>
       <w:r>
@@ -672,7 +696,37 @@
         <w:rPr>
           <w:rFonts w:asciiTheme="minorHAnsi" w:hAnsiTheme="minorHAnsi" w:cs="Times New Roman"/>
         </w:rPr>
-        <w:t>However, in the elephant seal data, individuals were branded as well as tagged thus this issue could be explored and we offer</w:t>
+        <w:t xml:space="preserve"> </w:t>
+      </w:r>
+      <w:r>
+        <w:rPr>
+          <w:rFonts w:asciiTheme="minorHAnsi" w:hAnsiTheme="minorHAnsi" w:cs="Times New Roman"/>
+        </w:rPr>
+        <w:t>However, in the elephant seal data, individuals were branded as well as tagged</w:t>
+      </w:r>
+      <w:r>
+        <w:rPr>
+          <w:rFonts w:asciiTheme="minorHAnsi" w:hAnsiTheme="minorHAnsi" w:cs="Times New Roman"/>
+        </w:rPr>
+        <w:t>;</w:t>
+      </w:r>
+      <w:r>
+        <w:rPr>
+          <w:rFonts w:asciiTheme="minorHAnsi" w:hAnsiTheme="minorHAnsi" w:cs="Times New Roman"/>
+        </w:rPr>
+        <w:t xml:space="preserve"> thus</w:t>
+      </w:r>
+      <w:r>
+        <w:rPr>
+          <w:rFonts w:asciiTheme="minorHAnsi" w:hAnsiTheme="minorHAnsi" w:cs="Times New Roman"/>
+        </w:rPr>
+        <w:t>,</w:t>
+      </w:r>
+      <w:r>
+        <w:rPr>
+          <w:rFonts w:asciiTheme="minorHAnsi" w:hAnsiTheme="minorHAnsi" w:cs="Times New Roman"/>
+        </w:rPr>
+        <w:t xml:space="preserve"> this issue could be explored and we offer</w:t>
       </w:r>
       <w:r>
         <w:rPr>
@@ -686,8 +740,6 @@
         </w:rPr>
         <w:t>.</w:t>
       </w:r>
-      <w:bookmarkStart w:id="0" w:name="_GoBack"/>
-      <w:bookmarkEnd w:id="0"/>
     </w:p>
     <w:p>
       <w:pPr>
@@ -790,6 +842,8 @@
           <w:rFonts w:asciiTheme="minorHAnsi" w:hAnsiTheme="minorHAnsi" w:cs="Times New Roman"/>
         </w:rPr>
       </w:pPr>
+      <w:bookmarkStart w:id="0" w:name="_GoBack"/>
+      <w:bookmarkEnd w:id="0"/>
     </w:p>
     <w:sectPr>
       <w:pgSz w:w="12240" w:h="15840"/>
@@ -801,7 +855,7 @@
 </file>
 
 <file path=word/styles.xml><?xml version="1.0" encoding="utf-8"?>
-<w:styles xmlns:mc="http://schemas.openxmlformats.org/markup-compatibility/2006" xmlns:r="http://schemas.openxmlformats.org/officeDocument/2006/relationships" xmlns:w="http://schemas.openxmlformats.org/wordprocessingml/2006/main" xmlns:w14="http://schemas.microsoft.com/office/word/2010/wordml" xmlns:w15="http://schemas.microsoft.com/office/word/2012/wordml" xmlns:w16cid="http://schemas.microsoft.com/office/word/2016/wordml/cid" xmlns:w16se="http://schemas.microsoft.com/office/word/2015/wordml/symex" mc:Ignorable="w14 w15 w16se w16cid">
+<w:styles xmlns:mc="http://schemas.openxmlformats.org/markup-compatibility/2006" xmlns:r="http://schemas.openxmlformats.org/officeDocument/2006/relationships" xmlns:w="http://schemas.openxmlformats.org/wordprocessingml/2006/main" xmlns:w14="http://schemas.microsoft.com/office/word/2010/wordml" xmlns:w15="http://schemas.microsoft.com/office/word/2012/wordml" mc:Ignorable="w14 w15">
   <w:docDefaults>
     <w:rPrDefault>
       <w:rPr>
@@ -813,7 +867,7 @@
     </w:rPrDefault>
     <w:pPrDefault/>
   </w:docDefaults>
-  <w:latentStyles w:defLockedState="0" w:defUIPriority="99" w:defSemiHidden="0" w:defUnhideWhenUsed="0" w:defQFormat="0" w:count="375">
+  <w:latentStyles w:defLockedState="0" w:defUIPriority="99" w:defSemiHidden="0" w:defUnhideWhenUsed="0" w:defQFormat="0" w:count="380">
     <w:lsdException w:name="Normal" w:uiPriority="0" w:qFormat="1"/>
     <w:lsdException w:name="heading 1" w:uiPriority="9" w:qFormat="1"/>
     <w:lsdException w:name="heading 2" w:semiHidden="1" w:uiPriority="9" w:unhideWhenUsed="1" w:qFormat="1"/>
@@ -1081,10 +1135,6 @@
     <w:lsdException w:name="Book Title" w:uiPriority="33" w:qFormat="1"/>
     <w:lsdException w:name="Bibliography" w:semiHidden="1" w:uiPriority="37" w:unhideWhenUsed="1"/>
     <w:lsdException w:name="TOC Heading" w:semiHidden="1" w:uiPriority="39" w:unhideWhenUsed="1" w:qFormat="1"/>
-    <w:lsdException w:name="Grid Table Light" w:semiHidden="1" w:unhideWhenUsed="1"/>
-    <w:lsdException w:name="Grid Table 1 Light" w:semiHidden="1" w:unhideWhenUsed="1"/>
-    <w:lsdException w:name="Grid Table 2" w:semiHidden="1" w:unhideWhenUsed="1"/>
-    <w:lsdException w:name="Grid Table 3" w:semiHidden="1" w:unhideWhenUsed="1"/>
     <w:lsdException w:name="Grid Table 4" w:uiPriority="49"/>
     <w:lsdException w:name="Grid Table 5 Dark" w:uiPriority="50"/>
     <w:lsdException w:name="Grid Table 6 Colorful" w:uiPriority="51"/>
@@ -1180,10 +1230,6 @@
     <w:lsdException w:name="List Table 5 Dark Accent 6" w:uiPriority="50"/>
     <w:lsdException w:name="List Table 6 Colorful Accent 6" w:uiPriority="51"/>
     <w:lsdException w:name="List Table 7 Colorful Accent 6" w:uiPriority="52"/>
-    <w:lsdException w:name="Mention" w:semiHidden="1" w:unhideWhenUsed="1"/>
-    <w:lsdException w:name="Smart Hyperlink" w:semiHidden="1" w:unhideWhenUsed="1"/>
-    <w:lsdException w:name="Hashtag" w:semiHidden="1" w:unhideWhenUsed="1"/>
-    <w:lsdException w:name="Unresolved Mention" w:semiHidden="1" w:unhideWhenUsed="1"/>
   </w:latentStyles>
   <w:style w:type="paragraph" w:default="1" w:styleId="Normal">
     <w:name w:val="Normal"/>

</xml_diff>